<commit_message>
v3.2 이상훈: 3번파트 description 수정
</commit_message>
<xml_diff>
--- a/T7UseCaseDescription.docx
+++ b/T7UseCaseDescription.docx
@@ -855,11 +855,6 @@
       </w:r>
     </w:p>
     <w:p>
-      <w:pPr>
-        <w:rPr>
-          <w:rFonts w:hint="eastAsia"/>
-        </w:rPr>
-      </w:pPr>
       <w:proofErr w:type="spellStart"/>
       <w:r>
         <w:rPr>
@@ -1311,13 +1306,7 @@
     <w:p/>
     <w:p/>
     <w:p/>
-    <w:p>
-      <w:pPr>
-        <w:rPr>
-          <w:rFonts w:hint="eastAsia"/>
-        </w:rPr>
-      </w:pPr>
-    </w:p>
+    <w:p/>
     <w:p>
       <w:r>
         <w:rPr>
@@ -2199,16 +2188,63 @@
               <w:rPr>
                 <w:rFonts w:hint="eastAsia"/>
               </w:rPr>
-              <w:t xml:space="preserve">2. </w:t>
-            </w:r>
-            <w:r>
-              <w:t>회원의 자전거 예약대기 리스트를 출력한다</w:t>
-            </w:r>
-            <w:r>
-              <w:rPr>
-                <w:rFonts w:hint="eastAsia"/>
-              </w:rPr>
-              <w:t>.</w:t>
+              <w:t>2. 자전거 예약대기 정보(</w:t>
+            </w:r>
+            <w:r>
+              <w:t xml:space="preserve">대여소 이름, 위치, 자전거 </w:t>
+            </w:r>
+            <w:r>
+              <w:rPr>
+                <w:rFonts w:hint="eastAsia"/>
+              </w:rPr>
+              <w:t>ID</w:t>
+            </w:r>
+            <w:r>
+              <w:t>,</w:t>
+            </w:r>
+            <w:r>
+              <w:rPr>
+                <w:rFonts w:hint="eastAsia"/>
+              </w:rPr>
+              <w:t xml:space="preserve"> 제품명, 유형) 입력 칸을 띄우기</w:t>
+            </w:r>
+          </w:p>
+        </w:tc>
+      </w:tr>
+      <w:tr>
+        <w:tc>
+          <w:tcPr>
+            <w:tcW w:w="4508" w:type="dxa"/>
+          </w:tcPr>
+          <w:p>
+            <w:pPr>
+              <w:rPr>
+                <w:rFonts w:hint="eastAsia"/>
+              </w:rPr>
+            </w:pPr>
+            <w:r>
+              <w:rPr>
+                <w:rFonts w:hint="eastAsia"/>
+              </w:rPr>
+              <w:t>3. 예약대기 정보 입력하기</w:t>
+            </w:r>
+          </w:p>
+        </w:tc>
+        <w:tc>
+          <w:tcPr>
+            <w:tcW w:w="4508" w:type="dxa"/>
+          </w:tcPr>
+          <w:p>
+            <w:pPr>
+              <w:rPr>
+                <w:rFonts w:hint="eastAsia"/>
+              </w:rPr>
+            </w:pPr>
+            <w:r>
+              <w:rPr>
+                <w:rFonts w:hint="eastAsia"/>
+              </w:rPr>
+              <w:t>4. 해당 자전거 예약대기 리스트 출력한다.</w:t>
             </w:r>
           </w:p>
         </w:tc>
@@ -2233,82 +2269,6 @@
                 <w:rFonts w:hint="eastAsia"/>
               </w:rPr>
               <w:t>2단계 이후, 회원은 각 예약대기에 대해 취소할 수 있다.</w:t>
-            </w:r>
-          </w:p>
-        </w:tc>
-      </w:tr>
-    </w:tbl>
-    <w:p/>
-    <w:p>
-      <w:r>
-        <w:rPr>
-          <w:rFonts w:hint="eastAsia"/>
-        </w:rPr>
-        <w:t>Use case description: 예약대기 취소</w:t>
-      </w:r>
-    </w:p>
-    <w:tbl>
-      <w:tblPr>
-        <w:tblStyle w:val="aa"/>
-        <w:tblW w:w="0" w:type="auto"/>
-        <w:tblLook w:val="04A0" w:firstRow="1" w:lastRow="0" w:firstColumn="1" w:lastColumn="0" w:noHBand="0" w:noVBand="1"/>
-      </w:tblPr>
-      <w:tblGrid>
-        <w:gridCol w:w="4508"/>
-        <w:gridCol w:w="4508"/>
-      </w:tblGrid>
-      <w:tr>
-        <w:tc>
-          <w:tcPr>
-            <w:tcW w:w="4508" w:type="dxa"/>
-          </w:tcPr>
-          <w:p>
-            <w:r>
-              <w:rPr>
-                <w:rFonts w:hint="eastAsia"/>
-              </w:rPr>
-              <w:t>Actor action</w:t>
-            </w:r>
-          </w:p>
-        </w:tc>
-        <w:tc>
-          <w:tcPr>
-            <w:tcW w:w="4508" w:type="dxa"/>
-          </w:tcPr>
-          <w:p>
-            <w:r>
-              <w:rPr>
-                <w:rFonts w:hint="eastAsia"/>
-              </w:rPr>
-              <w:t>System Response</w:t>
-            </w:r>
-          </w:p>
-        </w:tc>
-      </w:tr>
-      <w:tr>
-        <w:tc>
-          <w:tcPr>
-            <w:tcW w:w="4508" w:type="dxa"/>
-          </w:tcPr>
-          <w:p>
-            <w:r>
-              <w:rPr>
-                <w:rFonts w:hint="eastAsia"/>
-              </w:rPr>
-              <w:t>1. 회원이 특정 자전거의 예약대기 취소를 누른다.</w:t>
-            </w:r>
-          </w:p>
-        </w:tc>
-        <w:tc>
-          <w:tcPr>
-            <w:tcW w:w="4508" w:type="dxa"/>
-          </w:tcPr>
-          <w:p>
-            <w:r>
-              <w:rPr>
-                <w:rFonts w:hint="eastAsia"/>
-              </w:rPr>
-              <w:t>2. 해당 자전거의 예약대기를 취소한다.</w:t>
             </w:r>
           </w:p>
         </w:tc>
@@ -2326,7 +2286,7 @@
     <w:tbl>
       <w:tblPr>
         <w:tblStyle w:val="aa"/>
-        <w:tblpPr w:leftFromText="142" w:rightFromText="142" w:vertAnchor="page" w:horzAnchor="margin" w:tblpY="7636"/>
+        <w:tblpPr w:leftFromText="142" w:rightFromText="142" w:vertAnchor="page" w:horzAnchor="margin" w:tblpY="6541"/>
         <w:tblW w:w="0" w:type="auto"/>
         <w:tblLook w:val="04A0" w:firstRow="1" w:lastRow="0" w:firstColumn="1" w:lastColumn="0" w:noHBand="0" w:noVBand="1"/>
       </w:tblPr>
@@ -2414,230 +2374,37 @@
               </w:rPr>
               <w:t>2단계 이후, 회원은 특정 자전거를 지정된 대여소에 반납할 수 있다. 반납 시 사용 시간에 따라 요금이 자동 결제된다. 반납 후에는 1순위 대기예약한 회원에게 예약되었다는 이메일을 보낸다.</w:t>
             </w:r>
+            <w:r>
+              <w:rPr>
+                <w:rFonts w:hint="eastAsia"/>
+              </w:rPr>
+              <w:t xml:space="preserve"> 또 원하는 경우 사용자 위치정보 기반으로 근처 식당을 </w:t>
+            </w:r>
+            <w:proofErr w:type="spellStart"/>
+            <w:r>
+              <w:rPr>
+                <w:rFonts w:hint="eastAsia"/>
+              </w:rPr>
+              <w:t>추천받아</w:t>
+            </w:r>
+            <w:proofErr w:type="spellEnd"/>
+            <w:r>
+              <w:rPr>
+                <w:rFonts w:hint="eastAsia"/>
+              </w:rPr>
+              <w:t xml:space="preserve"> 예약 할 수 있는 외부 서비스와 연결된다.</w:t>
+            </w:r>
           </w:p>
         </w:tc>
       </w:tr>
     </w:tbl>
-    <w:p/>
     <w:p>
-      <w:r>
+      <w:pPr>
         <w:rPr>
           <w:rFonts w:hint="eastAsia"/>
         </w:rPr>
-        <w:t>Use case description: 자전거 반납</w:t>
-      </w:r>
+      </w:pPr>
     </w:p>
-    <w:tbl>
-      <w:tblPr>
-        <w:tblStyle w:val="aa"/>
-        <w:tblW w:w="0" w:type="auto"/>
-        <w:tblLook w:val="04A0" w:firstRow="1" w:lastRow="0" w:firstColumn="1" w:lastColumn="0" w:noHBand="0" w:noVBand="1"/>
-      </w:tblPr>
-      <w:tblGrid>
-        <w:gridCol w:w="4508"/>
-        <w:gridCol w:w="4508"/>
-      </w:tblGrid>
-      <w:tr>
-        <w:tc>
-          <w:tcPr>
-            <w:tcW w:w="4508" w:type="dxa"/>
-          </w:tcPr>
-          <w:p>
-            <w:r>
-              <w:rPr>
-                <w:rFonts w:hint="eastAsia"/>
-              </w:rPr>
-              <w:t>Actor action</w:t>
-            </w:r>
-          </w:p>
-        </w:tc>
-        <w:tc>
-          <w:tcPr>
-            <w:tcW w:w="4508" w:type="dxa"/>
-          </w:tcPr>
-          <w:p>
-            <w:r>
-              <w:rPr>
-                <w:rFonts w:hint="eastAsia"/>
-              </w:rPr>
-              <w:t>System Response</w:t>
-            </w:r>
-          </w:p>
-        </w:tc>
-      </w:tr>
-      <w:tr>
-        <w:tc>
-          <w:tcPr>
-            <w:tcW w:w="4508" w:type="dxa"/>
-          </w:tcPr>
-          <w:p>
-            <w:r>
-              <w:rPr>
-                <w:rFonts w:hint="eastAsia"/>
-              </w:rPr>
-              <w:t>1. 회원이 특정 자전거를 선택한 후 반납하기를 누른다.</w:t>
-            </w:r>
-          </w:p>
-        </w:tc>
-        <w:tc>
-          <w:tcPr>
-            <w:tcW w:w="4508" w:type="dxa"/>
-          </w:tcPr>
-          <w:p>
-            <w:r>
-              <w:rPr>
-                <w:rFonts w:hint="eastAsia"/>
-              </w:rPr>
-              <w:t>2. 사용 시간에 따라 요금을 자동 결제한다. 그 후 해당 자전거에 1순위 대기 예약한 회원에게 예약되었다는 이메일을 보낸다.</w:t>
-            </w:r>
-          </w:p>
-        </w:tc>
-      </w:tr>
-      <w:tr>
-        <w:tc>
-          <w:tcPr>
-            <w:tcW w:w="9016" w:type="dxa"/>
-            <w:gridSpan w:val="2"/>
-          </w:tcPr>
-          <w:p>
-            <w:r>
-              <w:rPr>
-                <w:rFonts w:hint="eastAsia"/>
-              </w:rPr>
-              <w:t>Extension</w:t>
-            </w:r>
-          </w:p>
-          <w:p>
-            <w:r>
-              <w:rPr>
-                <w:rFonts w:hint="eastAsia"/>
-              </w:rPr>
-              <w:t xml:space="preserve">2단계 이후, 회원은 사용자 위치 정보를 기반으로 근처 식당을 </w:t>
-            </w:r>
-            <w:proofErr w:type="spellStart"/>
-            <w:r>
-              <w:rPr>
-                <w:rFonts w:hint="eastAsia"/>
-              </w:rPr>
-              <w:t>추천받아서</w:t>
-            </w:r>
-            <w:proofErr w:type="spellEnd"/>
-            <w:r>
-              <w:rPr>
-                <w:rFonts w:hint="eastAsia"/>
-              </w:rPr>
-              <w:t xml:space="preserve"> 예약할 수 있는 외부 서비스와 연결된다.</w:t>
-            </w:r>
-          </w:p>
-        </w:tc>
-      </w:tr>
-    </w:tbl>
-    <w:p/>
-    <w:p>
-      <w:r>
-        <w:rPr>
-          <w:rFonts w:hint="eastAsia"/>
-        </w:rPr>
-        <w:t>Use case description: 식당 추천 및 예약</w:t>
-      </w:r>
-    </w:p>
-    <w:tbl>
-      <w:tblPr>
-        <w:tblStyle w:val="aa"/>
-        <w:tblW w:w="0" w:type="auto"/>
-        <w:tblLook w:val="04A0" w:firstRow="1" w:lastRow="0" w:firstColumn="1" w:lastColumn="0" w:noHBand="0" w:noVBand="1"/>
-      </w:tblPr>
-      <w:tblGrid>
-        <w:gridCol w:w="4508"/>
-        <w:gridCol w:w="4508"/>
-      </w:tblGrid>
-      <w:tr>
-        <w:tc>
-          <w:tcPr>
-            <w:tcW w:w="4508" w:type="dxa"/>
-          </w:tcPr>
-          <w:p>
-            <w:r>
-              <w:rPr>
-                <w:rFonts w:hint="eastAsia"/>
-              </w:rPr>
-              <w:t>Actor action</w:t>
-            </w:r>
-          </w:p>
-        </w:tc>
-        <w:tc>
-          <w:tcPr>
-            <w:tcW w:w="4508" w:type="dxa"/>
-          </w:tcPr>
-          <w:p>
-            <w:r>
-              <w:rPr>
-                <w:rFonts w:hint="eastAsia"/>
-              </w:rPr>
-              <w:t>System Response</w:t>
-            </w:r>
-          </w:p>
-        </w:tc>
-      </w:tr>
-      <w:tr>
-        <w:tc>
-          <w:tcPr>
-            <w:tcW w:w="4508" w:type="dxa"/>
-          </w:tcPr>
-          <w:p>
-            <w:r>
-              <w:rPr>
-                <w:rFonts w:hint="eastAsia"/>
-              </w:rPr>
-              <w:t>1. 회원이 식당 예약을 선택한다.</w:t>
-            </w:r>
-          </w:p>
-        </w:tc>
-        <w:tc>
-          <w:tcPr>
-            <w:tcW w:w="4508" w:type="dxa"/>
-          </w:tcPr>
-          <w:p>
-            <w:r>
-              <w:rPr>
-                <w:rFonts w:hint="eastAsia"/>
-              </w:rPr>
-              <w:t>2. 회원의 사용자 위치 정보를 기반으로 근처 식당을 추천해 준다.</w:t>
-            </w:r>
-          </w:p>
-        </w:tc>
-      </w:tr>
-      <w:tr>
-        <w:tc>
-          <w:tcPr>
-            <w:tcW w:w="4508" w:type="dxa"/>
-          </w:tcPr>
-          <w:p>
-            <w:r>
-              <w:rPr>
-                <w:rFonts w:hint="eastAsia"/>
-              </w:rPr>
-              <w:t>3. 회원이 식당을 선택한다.</w:t>
-            </w:r>
-          </w:p>
-        </w:tc>
-        <w:tc>
-          <w:tcPr>
-            <w:tcW w:w="4508" w:type="dxa"/>
-          </w:tcPr>
-          <w:p>
-            <w:r>
-              <w:rPr>
-                <w:rFonts w:hint="eastAsia"/>
-              </w:rPr>
-              <w:t>4. 식당을 예약해준다.</w:t>
-            </w:r>
-          </w:p>
-        </w:tc>
-      </w:tr>
-    </w:tbl>
-    <w:p/>
-    <w:p/>
     <w:sectPr>
       <w:pgSz w:w="11906" w:h="16838"/>
       <w:pgMar w:top="1701" w:right="1440" w:bottom="1440" w:left="1440" w:header="851" w:footer="992" w:gutter="0"/>
@@ -3678,7 +3445,6 @@
   <w:style w:type="character" w:default="1" w:styleId="a0">
     <w:name w:val="Default Paragraph Font"/>
     <w:uiPriority w:val="1"/>
-    <w:semiHidden/>
     <w:unhideWhenUsed/>
   </w:style>
   <w:style w:type="table" w:default="1" w:styleId="a1">

</xml_diff>

<commit_message>
v3.5 update by 정희송
</commit_message>
<xml_diff>
--- a/T7UseCaseDescription.docx
+++ b/T7UseCaseDescription.docx
@@ -25,6 +25,12 @@
               </w:rPr>
               <w:t>Actor Action</w:t>
             </w:r>
+            <w:r>
+              <w:rPr>
+                <w:rFonts w:hint="eastAsia"/>
+              </w:rPr>
+              <w:t>(사용자)</w:t>
+            </w:r>
           </w:p>
         </w:tc>
         <w:tc>
@@ -70,64 +76,22 @@
               <w:rPr>
                 <w:rFonts w:hint="eastAsia"/>
               </w:rPr>
-              <w:t xml:space="preserve">ID, 비밀번호, 전화번호, 결제 수단, 선호 자전거 유형(일반/전기) 정보 </w:t>
-            </w:r>
-            <w:proofErr w:type="spellStart"/>
-            <w:r>
-              <w:rPr>
-                <w:rFonts w:hint="eastAsia"/>
-              </w:rPr>
-              <w:t>입력칸</w:t>
-            </w:r>
-            <w:proofErr w:type="spellEnd"/>
-            <w:r>
-              <w:rPr>
-                <w:rFonts w:hint="eastAsia"/>
-              </w:rPr>
-              <w:t xml:space="preserve"> 보여주기</w:t>
-            </w:r>
-          </w:p>
-        </w:tc>
-      </w:tr>
-      <w:tr>
-        <w:tc>
-          <w:tcPr>
-            <w:tcW w:w="4508" w:type="dxa"/>
-          </w:tcPr>
-          <w:p>
-            <w:r>
-              <w:rPr>
-                <w:rFonts w:hint="eastAsia"/>
-              </w:rPr>
-              <w:t xml:space="preserve">3. ID, 비밀번호, 전화번호, 결제 수단, 선호 자전거 유형(일반/전기) 정보 </w:t>
-            </w:r>
-            <w:proofErr w:type="spellStart"/>
-            <w:r>
-              <w:rPr>
-                <w:rFonts w:hint="eastAsia"/>
-              </w:rPr>
-              <w:t>입력칸</w:t>
-            </w:r>
-            <w:proofErr w:type="spellEnd"/>
-            <w:r>
-              <w:rPr>
-                <w:rFonts w:hint="eastAsia"/>
-              </w:rPr>
-              <w:t xml:space="preserve"> </w:t>
-            </w:r>
-            <w:proofErr w:type="spellStart"/>
-            <w:r>
-              <w:rPr>
-                <w:rFonts w:hint="eastAsia"/>
-              </w:rPr>
-              <w:t>채워넣고</w:t>
-            </w:r>
-            <w:proofErr w:type="spellEnd"/>
-            <w:r>
-              <w:rPr>
-                <w:rFonts w:hint="eastAsia"/>
-              </w:rPr>
-              <w:t xml:space="preserve"> 제출하기</w:t>
+              <w:t>ID, 비밀번호, 전화번호, 결제 수단, 선호 자전거 유형(일반/전기) 정보 입력칸 보여주기</w:t>
+            </w:r>
+          </w:p>
+        </w:tc>
+      </w:tr>
+      <w:tr>
+        <w:tc>
+          <w:tcPr>
+            <w:tcW w:w="4508" w:type="dxa"/>
+          </w:tcPr>
+          <w:p>
+            <w:r>
+              <w:rPr>
+                <w:rFonts w:hint="eastAsia"/>
+              </w:rPr>
+              <w:t>3. ID, 비밀번호, 전화번호, 결제 수단, 선호 자전거 유형(일반/전기) 정보 입력칸 채워넣고 제출하기</w:t>
             </w:r>
           </w:p>
         </w:tc>
@@ -193,6 +157,12 @@
               </w:rPr>
               <w:t>Actor Action</w:t>
             </w:r>
+            <w:r>
+              <w:rPr>
+                <w:rFonts w:hint="eastAsia"/>
+              </w:rPr>
+              <w:t>(회원)</w:t>
+            </w:r>
           </w:p>
         </w:tc>
         <w:tc>
@@ -297,6 +267,12 @@
               </w:rPr>
               <w:t>Actor Action</w:t>
             </w:r>
+            <w:r>
+              <w:rPr>
+                <w:rFonts w:hint="eastAsia"/>
+              </w:rPr>
+              <w:t>(계정 사용자)</w:t>
+            </w:r>
           </w:p>
         </w:tc>
         <w:tc>
@@ -400,6 +376,12 @@
                 <w:rFonts w:hint="eastAsia"/>
               </w:rPr>
               <w:t>Actor Action</w:t>
+            </w:r>
+            <w:r>
+              <w:rPr>
+                <w:rFonts w:hint="eastAsia"/>
+              </w:rPr>
+              <w:t>(계정 사용자)</w:t>
             </w:r>
           </w:p>
         </w:tc>
@@ -517,6 +499,12 @@
               </w:rPr>
               <w:t>Actor Action</w:t>
             </w:r>
+            <w:r>
+              <w:rPr>
+                <w:rFonts w:hint="eastAsia"/>
+              </w:rPr>
+              <w:t>(관리자)</w:t>
+            </w:r>
           </w:p>
         </w:tc>
         <w:tc>
@@ -663,6 +651,12 @@
               </w:rPr>
               <w:t>Actor Action</w:t>
             </w:r>
+            <w:r>
+              <w:rPr>
+                <w:rFonts w:hint="eastAsia"/>
+              </w:rPr>
+              <w:t>(관리자)</w:t>
+            </w:r>
           </w:p>
         </w:tc>
         <w:tc>
@@ -733,6 +727,122 @@
                 <w:rFonts w:hint="eastAsia"/>
               </w:rPr>
               <w:t>2단계 이후, 관리자는 대여소 항목을 선택하여 삭제할 수 있다</w:t>
+            </w:r>
+          </w:p>
+        </w:tc>
+      </w:tr>
+    </w:tbl>
+    <w:p/>
+    <w:p>
+      <w:r>
+        <w:rPr>
+          <w:rFonts w:hint="eastAsia"/>
+        </w:rPr>
+        <w:t xml:space="preserve">Use case description: </w:t>
+      </w:r>
+      <w:r>
+        <w:rPr>
+          <w:rFonts w:hint="eastAsia"/>
+        </w:rPr>
+        <w:t>대여소 항목 삭제하기</w:t>
+      </w:r>
+    </w:p>
+    <w:tbl>
+      <w:tblPr>
+        <w:tblStyle w:val="aa"/>
+        <w:tblW w:w="0" w:type="auto"/>
+        <w:tblLook w:val="04A0" w:firstRow="1" w:lastRow="0" w:firstColumn="1" w:lastColumn="0" w:noHBand="0" w:noVBand="1"/>
+      </w:tblPr>
+      <w:tblGrid>
+        <w:gridCol w:w="4508"/>
+        <w:gridCol w:w="4508"/>
+      </w:tblGrid>
+      <w:tr>
+        <w:tc>
+          <w:tcPr>
+            <w:tcW w:w="4508" w:type="dxa"/>
+          </w:tcPr>
+          <w:p>
+            <w:r>
+              <w:rPr>
+                <w:rFonts w:hint="eastAsia"/>
+              </w:rPr>
+              <w:t>Actor Action</w:t>
+            </w:r>
+            <w:r>
+              <w:rPr>
+                <w:rFonts w:hint="eastAsia"/>
+              </w:rPr>
+              <w:t>(관리자)</w:t>
+            </w:r>
+          </w:p>
+        </w:tc>
+        <w:tc>
+          <w:tcPr>
+            <w:tcW w:w="4508" w:type="dxa"/>
+          </w:tcPr>
+          <w:p>
+            <w:r>
+              <w:rPr>
+                <w:rFonts w:hint="eastAsia"/>
+              </w:rPr>
+              <w:t>System Response</w:t>
+            </w:r>
+          </w:p>
+        </w:tc>
+      </w:tr>
+      <w:tr>
+        <w:tc>
+          <w:tcPr>
+            <w:tcW w:w="4508" w:type="dxa"/>
+          </w:tcPr>
+          <w:p>
+            <w:r>
+              <w:rPr>
+                <w:rFonts w:hint="eastAsia"/>
+              </w:rPr>
+              <w:t>1. 대여소 리스트에서 항목 선택하기</w:t>
+            </w:r>
+          </w:p>
+        </w:tc>
+        <w:tc>
+          <w:tcPr>
+            <w:tcW w:w="4508" w:type="dxa"/>
+          </w:tcPr>
+          <w:p>
+            <w:r>
+              <w:rPr>
+                <w:rFonts w:hint="eastAsia"/>
+              </w:rPr>
+              <w:t>2. 대여소 항목 삭제 여부 묻는 창 띄우기</w:t>
+            </w:r>
+          </w:p>
+        </w:tc>
+      </w:tr>
+      <w:tr>
+        <w:tc>
+          <w:tcPr>
+            <w:tcW w:w="4508" w:type="dxa"/>
+          </w:tcPr>
+          <w:p>
+            <w:r>
+              <w:rPr>
+                <w:rFonts w:hint="eastAsia"/>
+              </w:rPr>
+              <w:t>3. 대여소 항목 삭제 버튼 누르기</w:t>
+            </w:r>
+          </w:p>
+        </w:tc>
+        <w:tc>
+          <w:tcPr>
+            <w:tcW w:w="4508" w:type="dxa"/>
+          </w:tcPr>
+          <w:p>
+            <w:r>
+              <w:rPr>
+                <w:rFonts w:hint="eastAsia"/>
+              </w:rPr>
+              <w:t>4. 삭제가 반영된 대여소 리스트 화면 띄워주기</w:t>
             </w:r>
           </w:p>
         </w:tc>
@@ -769,6 +879,12 @@
               </w:rPr>
               <w:t>Actor Action</w:t>
             </w:r>
+            <w:r>
+              <w:rPr>
+                <w:rFonts w:hint="eastAsia"/>
+              </w:rPr>
+              <w:t>(관리자)</w:t>
+            </w:r>
           </w:p>
         </w:tc>
         <w:tc>
@@ -855,7 +971,6 @@
       </w:r>
     </w:p>
     <w:p>
-      <w:proofErr w:type="spellStart"/>
       <w:r>
         <w:rPr>
           <w:rFonts w:hint="eastAsia"/>
@@ -863,7 +978,6 @@
         <w:lastRenderedPageBreak/>
         <w:t>한정민</w:t>
       </w:r>
-      <w:proofErr w:type="spellEnd"/>
     </w:p>
     <w:tbl>
       <w:tblPr>
@@ -930,35 +1044,13 @@
               <w:t xml:space="preserve">2. </w:t>
             </w:r>
             <w:r>
-              <w:t>자전거 id, 자전거 제품명, 유형(일반/전기), 소속 대여소, 상태(사용가능/</w:t>
-            </w:r>
-            <w:proofErr w:type="spellStart"/>
-            <w:r>
-              <w:t>수리중</w:t>
-            </w:r>
-            <w:proofErr w:type="spellEnd"/>
-            <w:r>
-              <w:t>)</w:t>
-            </w:r>
-            <w:r>
-              <w:rPr>
-                <w:rFonts w:hint="eastAsia"/>
-              </w:rPr>
-              <w:t xml:space="preserve"> 정보 </w:t>
-            </w:r>
-            <w:proofErr w:type="spellStart"/>
-            <w:r>
-              <w:rPr>
-                <w:rFonts w:hint="eastAsia"/>
-              </w:rPr>
-              <w:t>입력칸</w:t>
-            </w:r>
-            <w:proofErr w:type="spellEnd"/>
-            <w:r>
-              <w:rPr>
-                <w:rFonts w:hint="eastAsia"/>
-              </w:rPr>
-              <w:t xml:space="preserve"> 보여주기</w:t>
+              <w:t>자전거 id, 자전거 제품명, 유형(일반/전기), 소속 대여소, 상태(사용가능/수리중)</w:t>
+            </w:r>
+            <w:r>
+              <w:rPr>
+                <w:rFonts w:hint="eastAsia"/>
+              </w:rPr>
+              <w:t xml:space="preserve"> 정보 입력칸 보여주기</w:t>
             </w:r>
           </w:p>
         </w:tc>
@@ -976,49 +1068,13 @@
               <w:t xml:space="preserve">3. </w:t>
             </w:r>
             <w:r>
-              <w:t>자전거 id, 자전거 제품명, 유형(일반/전기), 소속 대여소, 상태(사용가능/</w:t>
-            </w:r>
-            <w:proofErr w:type="spellStart"/>
-            <w:r>
-              <w:t>수리중</w:t>
-            </w:r>
-            <w:proofErr w:type="spellEnd"/>
-            <w:r>
-              <w:t>)</w:t>
-            </w:r>
-            <w:r>
-              <w:rPr>
-                <w:rFonts w:hint="eastAsia"/>
-              </w:rPr>
-              <w:t xml:space="preserve">정보 </w:t>
-            </w:r>
-            <w:proofErr w:type="spellStart"/>
-            <w:r>
-              <w:rPr>
-                <w:rFonts w:hint="eastAsia"/>
-              </w:rPr>
-              <w:t>입력칸</w:t>
-            </w:r>
-            <w:proofErr w:type="spellEnd"/>
-            <w:r>
-              <w:rPr>
-                <w:rFonts w:hint="eastAsia"/>
-              </w:rPr>
-              <w:t xml:space="preserve"> </w:t>
-            </w:r>
-            <w:proofErr w:type="spellStart"/>
-            <w:r>
-              <w:rPr>
-                <w:rFonts w:hint="eastAsia"/>
-              </w:rPr>
-              <w:t>채워넣고</w:t>
-            </w:r>
-            <w:proofErr w:type="spellEnd"/>
-            <w:r>
-              <w:rPr>
-                <w:rFonts w:hint="eastAsia"/>
-              </w:rPr>
-              <w:t xml:space="preserve"> 제출하기</w:t>
+              <w:t>자전거 id, 자전거 제품명, 유형(일반/전기), 소속 대여소, 상태(사용가능/수리중)</w:t>
+            </w:r>
+            <w:r>
+              <w:rPr>
+                <w:rFonts w:hint="eastAsia"/>
+              </w:rPr>
+              <w:t>정보 입력칸 채워넣고 제출하기</w:t>
             </w:r>
           </w:p>
         </w:tc>
@@ -1505,21 +1561,7 @@
               <w:rPr>
                 <w:rFonts w:hint="eastAsia"/>
               </w:rPr>
-              <w:t xml:space="preserve">이후, 현재 자전거가 남아 있는 경우 즉시 대여할 수 있고, 자전거가 없는 경우 예약대기를 신청할 수 있다. 두 경우 모두 문자 알림을 통해 해당 내용을 </w:t>
-            </w:r>
-            <w:proofErr w:type="spellStart"/>
-            <w:r>
-              <w:rPr>
-                <w:rFonts w:hint="eastAsia"/>
-              </w:rPr>
-              <w:t>전송받는다</w:t>
-            </w:r>
-            <w:proofErr w:type="spellEnd"/>
-            <w:r>
-              <w:rPr>
-                <w:rFonts w:hint="eastAsia"/>
-              </w:rPr>
-              <w:t>.</w:t>
+              <w:t>이후, 현재 자전거가 남아 있는 경우 즉시 대여할 수 있고, 자전거가 없는 경우 예약대기를 신청할 수 있다. 두 경우 모두 문자 알림을 통해 해당 내용을 전송받는다.</w:t>
             </w:r>
           </w:p>
         </w:tc>
@@ -1684,7 +1726,6 @@
       </w:r>
     </w:p>
     <w:p>
-      <w:proofErr w:type="spellStart"/>
       <w:r>
         <w:rPr>
           <w:rFonts w:hint="eastAsia"/>
@@ -1692,7 +1733,6 @@
         <w:lastRenderedPageBreak/>
         <w:t>유연호</w:t>
       </w:r>
-      <w:proofErr w:type="spellEnd"/>
     </w:p>
     <w:p>
       <w:r>
@@ -2025,21 +2065,7 @@
               <w:rPr>
                 <w:rFonts w:hint="eastAsia"/>
               </w:rPr>
-              <w:t xml:space="preserve">대여 금액 및 대여 횟수 조회를 위한 기간 </w:t>
-            </w:r>
-            <w:proofErr w:type="spellStart"/>
-            <w:r>
-              <w:rPr>
-                <w:rFonts w:hint="eastAsia"/>
-              </w:rPr>
-              <w:t>입력칸</w:t>
-            </w:r>
-            <w:proofErr w:type="spellEnd"/>
-            <w:r>
-              <w:rPr>
-                <w:rFonts w:hint="eastAsia"/>
-              </w:rPr>
-              <w:t xml:space="preserve"> 포함</w:t>
+              <w:t>대여 금액 및 대여 횟수 조회를 위한 기간 입력칸 포함</w:t>
             </w:r>
           </w:p>
         </w:tc>
@@ -2344,21 +2370,7 @@
               <w:rPr>
                 <w:rFonts w:hint="eastAsia"/>
               </w:rPr>
-              <w:t xml:space="preserve"> 또 원하는 경우 사용자 위치정보 기반으로 근처 식당을 </w:t>
-            </w:r>
-            <w:proofErr w:type="spellStart"/>
-            <w:r>
-              <w:rPr>
-                <w:rFonts w:hint="eastAsia"/>
-              </w:rPr>
-              <w:t>추천받아</w:t>
-            </w:r>
-            <w:proofErr w:type="spellEnd"/>
-            <w:r>
-              <w:rPr>
-                <w:rFonts w:hint="eastAsia"/>
-              </w:rPr>
-              <w:t xml:space="preserve"> 예약할 수 있는 외부 서비스와 연결된다.</w:t>
+              <w:t xml:space="preserve"> 또 원하는 경우 사용자 위치정보 기반으로 근처 식당을 추천받아 예약할 수 있는 외부 서비스와 연결된다.</w:t>
             </w:r>
           </w:p>
         </w:tc>

</xml_diff>

<commit_message>
v3.5.1 update by 정희송
</commit_message>
<xml_diff>
--- a/T7UseCaseDescription.docx
+++ b/T7UseCaseDescription.docx
@@ -76,22 +76,64 @@
               <w:rPr>
                 <w:rFonts w:hint="eastAsia"/>
               </w:rPr>
-              <w:t>ID, 비밀번호, 전화번호, 결제 수단, 선호 자전거 유형(일반/전기) 정보 입력칸 보여주기</w:t>
-            </w:r>
-          </w:p>
-        </w:tc>
-      </w:tr>
-      <w:tr>
-        <w:tc>
-          <w:tcPr>
-            <w:tcW w:w="4508" w:type="dxa"/>
-          </w:tcPr>
-          <w:p>
-            <w:r>
-              <w:rPr>
-                <w:rFonts w:hint="eastAsia"/>
-              </w:rPr>
-              <w:t>3. ID, 비밀번호, 전화번호, 결제 수단, 선호 자전거 유형(일반/전기) 정보 입력칸 채워넣고 제출하기</w:t>
+              <w:t xml:space="preserve">ID, 비밀번호, 전화번호, 결제 수단, 선호 자전거 유형(일반/전기) 정보 </w:t>
+            </w:r>
+            <w:proofErr w:type="spellStart"/>
+            <w:r>
+              <w:rPr>
+                <w:rFonts w:hint="eastAsia"/>
+              </w:rPr>
+              <w:t>입력칸</w:t>
+            </w:r>
+            <w:proofErr w:type="spellEnd"/>
+            <w:r>
+              <w:rPr>
+                <w:rFonts w:hint="eastAsia"/>
+              </w:rPr>
+              <w:t xml:space="preserve"> 보여주기</w:t>
+            </w:r>
+          </w:p>
+        </w:tc>
+      </w:tr>
+      <w:tr>
+        <w:tc>
+          <w:tcPr>
+            <w:tcW w:w="4508" w:type="dxa"/>
+          </w:tcPr>
+          <w:p>
+            <w:r>
+              <w:rPr>
+                <w:rFonts w:hint="eastAsia"/>
+              </w:rPr>
+              <w:t xml:space="preserve">3. ID, 비밀번호, 전화번호, 결제 수단, 선호 자전거 유형(일반/전기) 정보 </w:t>
+            </w:r>
+            <w:proofErr w:type="spellStart"/>
+            <w:r>
+              <w:rPr>
+                <w:rFonts w:hint="eastAsia"/>
+              </w:rPr>
+              <w:t>입력칸</w:t>
+            </w:r>
+            <w:proofErr w:type="spellEnd"/>
+            <w:r>
+              <w:rPr>
+                <w:rFonts w:hint="eastAsia"/>
+              </w:rPr>
+              <w:t xml:space="preserve"> </w:t>
+            </w:r>
+            <w:proofErr w:type="spellStart"/>
+            <w:r>
+              <w:rPr>
+                <w:rFonts w:hint="eastAsia"/>
+              </w:rPr>
+              <w:t>채워넣고</w:t>
+            </w:r>
+            <w:proofErr w:type="spellEnd"/>
+            <w:r>
+              <w:rPr>
+                <w:rFonts w:hint="eastAsia"/>
+              </w:rPr>
+              <w:t xml:space="preserve"> 제출하기</w:t>
             </w:r>
           </w:p>
         </w:tc>
@@ -409,20 +451,38 @@
               <w:rPr>
                 <w:rFonts w:hint="eastAsia"/>
               </w:rPr>
-              <w:t>1. None</w:t>
-            </w:r>
-          </w:p>
-        </w:tc>
-        <w:tc>
-          <w:tcPr>
-            <w:tcW w:w="4508" w:type="dxa"/>
-          </w:tcPr>
-          <w:p>
-            <w:r>
-              <w:rPr>
-                <w:rFonts w:hint="eastAsia"/>
-              </w:rPr>
-              <w:t>2. 로그아웃 버튼을 띄우기</w:t>
+              <w:t xml:space="preserve">1. </w:t>
+            </w:r>
+            <w:r>
+              <w:rPr>
+                <w:rFonts w:hint="eastAsia"/>
+              </w:rPr>
+              <w:t>로그아웃 메뉴를 선택하기</w:t>
+            </w:r>
+          </w:p>
+        </w:tc>
+        <w:tc>
+          <w:tcPr>
+            <w:tcW w:w="4508" w:type="dxa"/>
+          </w:tcPr>
+          <w:p>
+            <w:r>
+              <w:rPr>
+                <w:rFonts w:hint="eastAsia"/>
+              </w:rPr>
+              <w:t xml:space="preserve">2. 로그아웃 </w:t>
+            </w:r>
+            <w:r>
+              <w:rPr>
+                <w:rFonts w:hint="eastAsia"/>
+              </w:rPr>
+              <w:t xml:space="preserve">메뉴를 </w:t>
+            </w:r>
+            <w:r>
+              <w:rPr>
+                <w:rFonts w:hint="eastAsia"/>
+              </w:rPr>
+              <w:t>띄우기</w:t>
             </w:r>
           </w:p>
         </w:tc>
@@ -971,6 +1031,7 @@
       </w:r>
     </w:p>
     <w:p>
+      <w:proofErr w:type="spellStart"/>
       <w:r>
         <w:rPr>
           <w:rFonts w:hint="eastAsia"/>
@@ -978,6 +1039,7 @@
         <w:lastRenderedPageBreak/>
         <w:t>한정민</w:t>
       </w:r>
+      <w:proofErr w:type="spellEnd"/>
     </w:p>
     <w:tbl>
       <w:tblPr>
@@ -1044,13 +1106,35 @@
               <w:t xml:space="preserve">2. </w:t>
             </w:r>
             <w:r>
-              <w:t>자전거 id, 자전거 제품명, 유형(일반/전기), 소속 대여소, 상태(사용가능/수리중)</w:t>
-            </w:r>
-            <w:r>
-              <w:rPr>
-                <w:rFonts w:hint="eastAsia"/>
-              </w:rPr>
-              <w:t xml:space="preserve"> 정보 입력칸 보여주기</w:t>
+              <w:t>자전거 id, 자전거 제품명, 유형(일반/전기), 소속 대여소, 상태(사용가능/</w:t>
+            </w:r>
+            <w:proofErr w:type="spellStart"/>
+            <w:r>
+              <w:t>수리중</w:t>
+            </w:r>
+            <w:proofErr w:type="spellEnd"/>
+            <w:r>
+              <w:t>)</w:t>
+            </w:r>
+            <w:r>
+              <w:rPr>
+                <w:rFonts w:hint="eastAsia"/>
+              </w:rPr>
+              <w:t xml:space="preserve"> 정보 </w:t>
+            </w:r>
+            <w:proofErr w:type="spellStart"/>
+            <w:r>
+              <w:rPr>
+                <w:rFonts w:hint="eastAsia"/>
+              </w:rPr>
+              <w:t>입력칸</w:t>
+            </w:r>
+            <w:proofErr w:type="spellEnd"/>
+            <w:r>
+              <w:rPr>
+                <w:rFonts w:hint="eastAsia"/>
+              </w:rPr>
+              <w:t xml:space="preserve"> 보여주기</w:t>
             </w:r>
           </w:p>
         </w:tc>
@@ -1068,13 +1152,49 @@
               <w:t xml:space="preserve">3. </w:t>
             </w:r>
             <w:r>
-              <w:t>자전거 id, 자전거 제품명, 유형(일반/전기), 소속 대여소, 상태(사용가능/수리중)</w:t>
-            </w:r>
-            <w:r>
-              <w:rPr>
-                <w:rFonts w:hint="eastAsia"/>
-              </w:rPr>
-              <w:t>정보 입력칸 채워넣고 제출하기</w:t>
+              <w:t>자전거 id, 자전거 제품명, 유형(일반/전기), 소속 대여소, 상태(사용가능/</w:t>
+            </w:r>
+            <w:proofErr w:type="spellStart"/>
+            <w:r>
+              <w:t>수리중</w:t>
+            </w:r>
+            <w:proofErr w:type="spellEnd"/>
+            <w:r>
+              <w:t>)</w:t>
+            </w:r>
+            <w:r>
+              <w:rPr>
+                <w:rFonts w:hint="eastAsia"/>
+              </w:rPr>
+              <w:t xml:space="preserve">정보 </w:t>
+            </w:r>
+            <w:proofErr w:type="spellStart"/>
+            <w:r>
+              <w:rPr>
+                <w:rFonts w:hint="eastAsia"/>
+              </w:rPr>
+              <w:t>입력칸</w:t>
+            </w:r>
+            <w:proofErr w:type="spellEnd"/>
+            <w:r>
+              <w:rPr>
+                <w:rFonts w:hint="eastAsia"/>
+              </w:rPr>
+              <w:t xml:space="preserve"> </w:t>
+            </w:r>
+            <w:proofErr w:type="spellStart"/>
+            <w:r>
+              <w:rPr>
+                <w:rFonts w:hint="eastAsia"/>
+              </w:rPr>
+              <w:t>채워넣고</w:t>
+            </w:r>
+            <w:proofErr w:type="spellEnd"/>
+            <w:r>
+              <w:rPr>
+                <w:rFonts w:hint="eastAsia"/>
+              </w:rPr>
+              <w:t xml:space="preserve"> 제출하기</w:t>
             </w:r>
           </w:p>
         </w:tc>
@@ -1561,7 +1681,21 @@
               <w:rPr>
                 <w:rFonts w:hint="eastAsia"/>
               </w:rPr>
-              <w:t>이후, 현재 자전거가 남아 있는 경우 즉시 대여할 수 있고, 자전거가 없는 경우 예약대기를 신청할 수 있다. 두 경우 모두 문자 알림을 통해 해당 내용을 전송받는다.</w:t>
+              <w:t xml:space="preserve">이후, 현재 자전거가 남아 있는 경우 즉시 대여할 수 있고, 자전거가 없는 경우 예약대기를 신청할 수 있다. 두 경우 모두 문자 알림을 통해 해당 내용을 </w:t>
+            </w:r>
+            <w:proofErr w:type="spellStart"/>
+            <w:r>
+              <w:rPr>
+                <w:rFonts w:hint="eastAsia"/>
+              </w:rPr>
+              <w:t>전송받는다</w:t>
+            </w:r>
+            <w:proofErr w:type="spellEnd"/>
+            <w:r>
+              <w:rPr>
+                <w:rFonts w:hint="eastAsia"/>
+              </w:rPr>
+              <w:t>.</w:t>
             </w:r>
           </w:p>
         </w:tc>
@@ -1726,6 +1860,7 @@
       </w:r>
     </w:p>
     <w:p>
+      <w:proofErr w:type="spellStart"/>
       <w:r>
         <w:rPr>
           <w:rFonts w:hint="eastAsia"/>
@@ -1733,6 +1868,7 @@
         <w:lastRenderedPageBreak/>
         <w:t>유연호</w:t>
       </w:r>
+      <w:proofErr w:type="spellEnd"/>
     </w:p>
     <w:p>
       <w:r>
@@ -2065,7 +2201,21 @@
               <w:rPr>
                 <w:rFonts w:hint="eastAsia"/>
               </w:rPr>
-              <w:t>대여 금액 및 대여 횟수 조회를 위한 기간 입력칸 포함</w:t>
+              <w:t xml:space="preserve">대여 금액 및 대여 횟수 조회를 위한 기간 </w:t>
+            </w:r>
+            <w:proofErr w:type="spellStart"/>
+            <w:r>
+              <w:rPr>
+                <w:rFonts w:hint="eastAsia"/>
+              </w:rPr>
+              <w:t>입력칸</w:t>
+            </w:r>
+            <w:proofErr w:type="spellEnd"/>
+            <w:r>
+              <w:rPr>
+                <w:rFonts w:hint="eastAsia"/>
+              </w:rPr>
+              <w:t xml:space="preserve"> 포함</w:t>
             </w:r>
           </w:p>
         </w:tc>
@@ -2370,7 +2520,21 @@
               <w:rPr>
                 <w:rFonts w:hint="eastAsia"/>
               </w:rPr>
-              <w:t xml:space="preserve"> 또 원하는 경우 사용자 위치정보 기반으로 근처 식당을 추천받아 예약할 수 있는 외부 서비스와 연결된다.</w:t>
+              <w:t xml:space="preserve"> 또 원하는 경우 사용자 위치정보 기반으로 근처 식당을 </w:t>
+            </w:r>
+            <w:proofErr w:type="spellStart"/>
+            <w:r>
+              <w:rPr>
+                <w:rFonts w:hint="eastAsia"/>
+              </w:rPr>
+              <w:t>추천받아</w:t>
+            </w:r>
+            <w:proofErr w:type="spellEnd"/>
+            <w:r>
+              <w:rPr>
+                <w:rFonts w:hint="eastAsia"/>
+              </w:rPr>
+              <w:t xml:space="preserve"> 예약할 수 있는 외부 서비스와 연결된다.</w:t>
             </w:r>
           </w:p>
         </w:tc>

</xml_diff>

<commit_message>
v3.5.2 updated by 유연호
</commit_message>
<xml_diff>
--- a/T7UseCaseDescription.docx
+++ b/T7UseCaseDescription.docx
@@ -76,64 +76,22 @@
               <w:rPr>
                 <w:rFonts w:hint="eastAsia"/>
               </w:rPr>
-              <w:t xml:space="preserve">ID, 비밀번호, 전화번호, 결제 수단, 선호 자전거 유형(일반/전기) 정보 </w:t>
-            </w:r>
-            <w:proofErr w:type="spellStart"/>
-            <w:r>
-              <w:rPr>
-                <w:rFonts w:hint="eastAsia"/>
-              </w:rPr>
-              <w:t>입력칸</w:t>
-            </w:r>
-            <w:proofErr w:type="spellEnd"/>
-            <w:r>
-              <w:rPr>
-                <w:rFonts w:hint="eastAsia"/>
-              </w:rPr>
-              <w:t xml:space="preserve"> 보여주기</w:t>
-            </w:r>
-          </w:p>
-        </w:tc>
-      </w:tr>
-      <w:tr>
-        <w:tc>
-          <w:tcPr>
-            <w:tcW w:w="4508" w:type="dxa"/>
-          </w:tcPr>
-          <w:p>
-            <w:r>
-              <w:rPr>
-                <w:rFonts w:hint="eastAsia"/>
-              </w:rPr>
-              <w:t xml:space="preserve">3. ID, 비밀번호, 전화번호, 결제 수단, 선호 자전거 유형(일반/전기) 정보 </w:t>
-            </w:r>
-            <w:proofErr w:type="spellStart"/>
-            <w:r>
-              <w:rPr>
-                <w:rFonts w:hint="eastAsia"/>
-              </w:rPr>
-              <w:t>입력칸</w:t>
-            </w:r>
-            <w:proofErr w:type="spellEnd"/>
-            <w:r>
-              <w:rPr>
-                <w:rFonts w:hint="eastAsia"/>
-              </w:rPr>
-              <w:t xml:space="preserve"> </w:t>
-            </w:r>
-            <w:proofErr w:type="spellStart"/>
-            <w:r>
-              <w:rPr>
-                <w:rFonts w:hint="eastAsia"/>
-              </w:rPr>
-              <w:t>채워넣고</w:t>
-            </w:r>
-            <w:proofErr w:type="spellEnd"/>
-            <w:r>
-              <w:rPr>
-                <w:rFonts w:hint="eastAsia"/>
-              </w:rPr>
-              <w:t xml:space="preserve"> 제출하기</w:t>
+              <w:t>ID, 비밀번호, 전화번호, 결제 수단, 선호 자전거 유형(일반/전기) 정보 입력칸 보여주기</w:t>
+            </w:r>
+          </w:p>
+        </w:tc>
+      </w:tr>
+      <w:tr>
+        <w:tc>
+          <w:tcPr>
+            <w:tcW w:w="4508" w:type="dxa"/>
+          </w:tcPr>
+          <w:p>
+            <w:r>
+              <w:rPr>
+                <w:rFonts w:hint="eastAsia"/>
+              </w:rPr>
+              <w:t>3. ID, 비밀번호, 전화번호, 결제 수단, 선호 자전거 유형(일반/전기) 정보 입력칸 채워넣고 제출하기</w:t>
             </w:r>
           </w:p>
         </w:tc>
@@ -1031,7 +989,6 @@
       </w:r>
     </w:p>
     <w:p>
-      <w:proofErr w:type="spellStart"/>
       <w:r>
         <w:rPr>
           <w:rFonts w:hint="eastAsia"/>
@@ -1039,7 +996,6 @@
         <w:lastRenderedPageBreak/>
         <w:t>한정민</w:t>
       </w:r>
-      <w:proofErr w:type="spellEnd"/>
     </w:p>
     <w:tbl>
       <w:tblPr>
@@ -1106,35 +1062,13 @@
               <w:t xml:space="preserve">2. </w:t>
             </w:r>
             <w:r>
-              <w:t>자전거 id, 자전거 제품명, 유형(일반/전기), 소속 대여소, 상태(사용가능/</w:t>
-            </w:r>
-            <w:proofErr w:type="spellStart"/>
-            <w:r>
-              <w:t>수리중</w:t>
-            </w:r>
-            <w:proofErr w:type="spellEnd"/>
-            <w:r>
-              <w:t>)</w:t>
-            </w:r>
-            <w:r>
-              <w:rPr>
-                <w:rFonts w:hint="eastAsia"/>
-              </w:rPr>
-              <w:t xml:space="preserve"> 정보 </w:t>
-            </w:r>
-            <w:proofErr w:type="spellStart"/>
-            <w:r>
-              <w:rPr>
-                <w:rFonts w:hint="eastAsia"/>
-              </w:rPr>
-              <w:t>입력칸</w:t>
-            </w:r>
-            <w:proofErr w:type="spellEnd"/>
-            <w:r>
-              <w:rPr>
-                <w:rFonts w:hint="eastAsia"/>
-              </w:rPr>
-              <w:t xml:space="preserve"> 보여주기</w:t>
+              <w:t>자전거 id, 자전거 제품명, 유형(일반/전기), 소속 대여소, 상태(사용가능/수리중)</w:t>
+            </w:r>
+            <w:r>
+              <w:rPr>
+                <w:rFonts w:hint="eastAsia"/>
+              </w:rPr>
+              <w:t xml:space="preserve"> 정보 입력칸 보여주기</w:t>
             </w:r>
           </w:p>
         </w:tc>
@@ -1152,49 +1086,13 @@
               <w:t xml:space="preserve">3. </w:t>
             </w:r>
             <w:r>
-              <w:t>자전거 id, 자전거 제품명, 유형(일반/전기), 소속 대여소, 상태(사용가능/</w:t>
-            </w:r>
-            <w:proofErr w:type="spellStart"/>
-            <w:r>
-              <w:t>수리중</w:t>
-            </w:r>
-            <w:proofErr w:type="spellEnd"/>
-            <w:r>
-              <w:t>)</w:t>
-            </w:r>
-            <w:r>
-              <w:rPr>
-                <w:rFonts w:hint="eastAsia"/>
-              </w:rPr>
-              <w:t xml:space="preserve">정보 </w:t>
-            </w:r>
-            <w:proofErr w:type="spellStart"/>
-            <w:r>
-              <w:rPr>
-                <w:rFonts w:hint="eastAsia"/>
-              </w:rPr>
-              <w:t>입력칸</w:t>
-            </w:r>
-            <w:proofErr w:type="spellEnd"/>
-            <w:r>
-              <w:rPr>
-                <w:rFonts w:hint="eastAsia"/>
-              </w:rPr>
-              <w:t xml:space="preserve"> </w:t>
-            </w:r>
-            <w:proofErr w:type="spellStart"/>
-            <w:r>
-              <w:rPr>
-                <w:rFonts w:hint="eastAsia"/>
-              </w:rPr>
-              <w:t>채워넣고</w:t>
-            </w:r>
-            <w:proofErr w:type="spellEnd"/>
-            <w:r>
-              <w:rPr>
-                <w:rFonts w:hint="eastAsia"/>
-              </w:rPr>
-              <w:t xml:space="preserve"> 제출하기</w:t>
+              <w:t>자전거 id, 자전거 제품명, 유형(일반/전기), 소속 대여소, 상태(사용가능/수리중)</w:t>
+            </w:r>
+            <w:r>
+              <w:rPr>
+                <w:rFonts w:hint="eastAsia"/>
+              </w:rPr>
+              <w:t>정보 입력칸 채워넣고 제출하기</w:t>
             </w:r>
           </w:p>
         </w:tc>
@@ -1681,21 +1579,7 @@
               <w:rPr>
                 <w:rFonts w:hint="eastAsia"/>
               </w:rPr>
-              <w:t xml:space="preserve">이후, 현재 자전거가 남아 있는 경우 즉시 대여할 수 있고, 자전거가 없는 경우 예약대기를 신청할 수 있다. 두 경우 모두 문자 알림을 통해 해당 내용을 </w:t>
-            </w:r>
-            <w:proofErr w:type="spellStart"/>
-            <w:r>
-              <w:rPr>
-                <w:rFonts w:hint="eastAsia"/>
-              </w:rPr>
-              <w:t>전송받는다</w:t>
-            </w:r>
-            <w:proofErr w:type="spellEnd"/>
-            <w:r>
-              <w:rPr>
-                <w:rFonts w:hint="eastAsia"/>
-              </w:rPr>
-              <w:t>.</w:t>
+              <w:t>이후, 현재 자전거가 남아 있는 경우 즉시 대여할 수 있고, 자전거가 없는 경우 예약대기를 신청할 수 있다. 두 경우 모두 문자 알림을 통해 해당 내용을 전송받는다.</w:t>
             </w:r>
           </w:p>
         </w:tc>
@@ -1860,7 +1744,6 @@
       </w:r>
     </w:p>
     <w:p>
-      <w:proofErr w:type="spellStart"/>
       <w:r>
         <w:rPr>
           <w:rFonts w:hint="eastAsia"/>
@@ -1868,7 +1751,6 @@
         <w:lastRenderedPageBreak/>
         <w:t>유연호</w:t>
       </w:r>
-      <w:proofErr w:type="spellEnd"/>
     </w:p>
     <w:p>
       <w:r>
@@ -2113,7 +1995,286 @@
     </w:tbl>
     <w:p/>
     <w:p>
+      <w:pPr>
+        <w:rPr>
+          <w:rFonts w:hint="eastAsia"/>
+        </w:rPr>
+      </w:pPr>
       <w:r>
+        <w:t xml:space="preserve">Use case description: </w:t>
+      </w:r>
+      <w:r>
+        <w:rPr>
+          <w:rFonts w:hint="eastAsia"/>
+        </w:rPr>
+        <w:t>대여소별 정렬</w:t>
+      </w:r>
+    </w:p>
+    <w:tbl>
+      <w:tblPr>
+        <w:tblStyle w:val="aa"/>
+        <w:tblW w:w="0" w:type="auto"/>
+        <w:tblLook w:val="04A0" w:firstRow="1" w:lastRow="0" w:firstColumn="1" w:lastColumn="0" w:noHBand="0" w:noVBand="1"/>
+      </w:tblPr>
+      <w:tblGrid>
+        <w:gridCol w:w="4508"/>
+        <w:gridCol w:w="4508"/>
+      </w:tblGrid>
+      <w:tr>
+        <w:tc>
+          <w:tcPr>
+            <w:tcW w:w="4508" w:type="dxa"/>
+          </w:tcPr>
+          <w:p>
+            <w:r>
+              <w:t>Actor Action</w:t>
+            </w:r>
+          </w:p>
+        </w:tc>
+        <w:tc>
+          <w:tcPr>
+            <w:tcW w:w="4508" w:type="dxa"/>
+          </w:tcPr>
+          <w:p>
+            <w:r>
+              <w:t>System Response</w:t>
+            </w:r>
+          </w:p>
+        </w:tc>
+      </w:tr>
+      <w:tr>
+        <w:tc>
+          <w:tcPr>
+            <w:tcW w:w="4508" w:type="dxa"/>
+          </w:tcPr>
+          <w:p>
+            <w:pPr>
+              <w:pStyle w:val="a6"/>
+              <w:numPr>
+                <w:ilvl w:val="0"/>
+                <w:numId w:val="5"/>
+              </w:numPr>
+            </w:pPr>
+            <w:r>
+              <w:rPr>
+                <w:rFonts w:hint="eastAsia"/>
+              </w:rPr>
+              <w:t xml:space="preserve">이용 내역 리스트에서 </w:t>
+            </w:r>
+            <w:r>
+              <w:rPr>
+                <w:rFonts w:hint="eastAsia"/>
+              </w:rPr>
+              <w:t>대여소별 정렬 버튼을 클릭하기</w:t>
+            </w:r>
+          </w:p>
+        </w:tc>
+        <w:tc>
+          <w:tcPr>
+            <w:tcW w:w="4508" w:type="dxa"/>
+          </w:tcPr>
+          <w:p>
+            <w:pPr>
+              <w:pStyle w:val="a6"/>
+              <w:numPr>
+                <w:ilvl w:val="0"/>
+                <w:numId w:val="5"/>
+              </w:numPr>
+            </w:pPr>
+            <w:r>
+              <w:rPr>
+                <w:rFonts w:hint="eastAsia"/>
+              </w:rPr>
+              <w:t xml:space="preserve">과거 대여 기록을 </w:t>
+            </w:r>
+            <w:r>
+              <w:rPr>
+                <w:rFonts w:hint="eastAsia"/>
+              </w:rPr>
+              <w:t>대여소별로 보여주기</w:t>
+            </w:r>
+          </w:p>
+        </w:tc>
+      </w:tr>
+    </w:tbl>
+    <w:p/>
+    <w:p>
+      <w:pPr>
+        <w:rPr>
+          <w:rFonts w:hint="eastAsia"/>
+        </w:rPr>
+      </w:pPr>
+      <w:r>
+        <w:t xml:space="preserve">Use case description: </w:t>
+      </w:r>
+      <w:r>
+        <w:rPr>
+          <w:rFonts w:hint="eastAsia"/>
+        </w:rPr>
+        <w:t>기록 선택 삭제</w:t>
+      </w:r>
+    </w:p>
+    <w:tbl>
+      <w:tblPr>
+        <w:tblStyle w:val="aa"/>
+        <w:tblW w:w="0" w:type="auto"/>
+        <w:tblLook w:val="04A0" w:firstRow="1" w:lastRow="0" w:firstColumn="1" w:lastColumn="0" w:noHBand="0" w:noVBand="1"/>
+      </w:tblPr>
+      <w:tblGrid>
+        <w:gridCol w:w="4508"/>
+        <w:gridCol w:w="4508"/>
+      </w:tblGrid>
+      <w:tr>
+        <w:tc>
+          <w:tcPr>
+            <w:tcW w:w="4508" w:type="dxa"/>
+          </w:tcPr>
+          <w:p>
+            <w:r>
+              <w:t>Actor Action</w:t>
+            </w:r>
+          </w:p>
+        </w:tc>
+        <w:tc>
+          <w:tcPr>
+            <w:tcW w:w="4508" w:type="dxa"/>
+          </w:tcPr>
+          <w:p>
+            <w:r>
+              <w:t>System Response</w:t>
+            </w:r>
+          </w:p>
+        </w:tc>
+      </w:tr>
+      <w:tr>
+        <w:tc>
+          <w:tcPr>
+            <w:tcW w:w="4508" w:type="dxa"/>
+          </w:tcPr>
+          <w:p>
+            <w:pPr>
+              <w:pStyle w:val="a6"/>
+              <w:numPr>
+                <w:ilvl w:val="0"/>
+                <w:numId w:val="6"/>
+              </w:numPr>
+            </w:pPr>
+            <w:r>
+              <w:rPr>
+                <w:rFonts w:hint="eastAsia"/>
+              </w:rPr>
+              <w:t>이용 내역에서 항목 선택하기</w:t>
+            </w:r>
+          </w:p>
+        </w:tc>
+        <w:tc>
+          <w:tcPr>
+            <w:tcW w:w="4508" w:type="dxa"/>
+          </w:tcPr>
+          <w:p>
+            <w:pPr>
+              <w:pStyle w:val="a6"/>
+              <w:numPr>
+                <w:ilvl w:val="0"/>
+                <w:numId w:val="6"/>
+              </w:numPr>
+            </w:pPr>
+            <w:r>
+              <w:rPr>
+                <w:rFonts w:hint="eastAsia"/>
+              </w:rPr>
+              <w:t>선택된 이용 기록</w:t>
+            </w:r>
+            <w:r>
+              <w:rPr>
+                <w:rFonts w:hint="eastAsia"/>
+              </w:rPr>
+              <w:t xml:space="preserve"> 삭제 여부 묻는 창 띄우기</w:t>
+            </w:r>
+          </w:p>
+        </w:tc>
+      </w:tr>
+      <w:tr>
+        <w:tc>
+          <w:tcPr>
+            <w:tcW w:w="4508" w:type="dxa"/>
+          </w:tcPr>
+          <w:p>
+            <w:pPr>
+              <w:pStyle w:val="a6"/>
+              <w:numPr>
+                <w:ilvl w:val="0"/>
+                <w:numId w:val="6"/>
+              </w:numPr>
+              <w:rPr>
+                <w:rFonts w:hint="eastAsia"/>
+              </w:rPr>
+            </w:pPr>
+            <w:r>
+              <w:rPr>
+                <w:rFonts w:hint="eastAsia"/>
+              </w:rPr>
+              <w:t>선택</w:t>
+            </w:r>
+            <w:r>
+              <w:rPr>
+                <w:rFonts w:hint="eastAsia"/>
+              </w:rPr>
+              <w:t xml:space="preserve"> 항목 삭제 버튼 누르기</w:t>
+            </w:r>
+          </w:p>
+        </w:tc>
+        <w:tc>
+          <w:tcPr>
+            <w:tcW w:w="4508" w:type="dxa"/>
+          </w:tcPr>
+          <w:p>
+            <w:pPr>
+              <w:pStyle w:val="a6"/>
+              <w:numPr>
+                <w:ilvl w:val="0"/>
+                <w:numId w:val="6"/>
+              </w:numPr>
+              <w:rPr>
+                <w:rFonts w:hint="eastAsia"/>
+              </w:rPr>
+            </w:pPr>
+            <w:r>
+              <w:rPr>
+                <w:rFonts w:hint="eastAsia"/>
+              </w:rPr>
+              <w:t xml:space="preserve">삭제가 반영된 </w:t>
+            </w:r>
+            <w:r>
+              <w:rPr>
+                <w:rFonts w:hint="eastAsia"/>
+              </w:rPr>
+              <w:t xml:space="preserve">이용 내역 </w:t>
+            </w:r>
+            <w:r>
+              <w:rPr>
+                <w:rFonts w:hint="eastAsia"/>
+              </w:rPr>
+              <w:t>리스트 화면 띄워주기</w:t>
+            </w:r>
+          </w:p>
+        </w:tc>
+      </w:tr>
+    </w:tbl>
+    <w:p/>
+    <w:p/>
+    <w:p/>
+    <w:p/>
+    <w:p>
+      <w:pPr>
+        <w:rPr>
+          <w:rFonts w:hint="eastAsia"/>
+        </w:rPr>
+      </w:pPr>
+    </w:p>
+    <w:p>
+      <w:r>
+        <w:lastRenderedPageBreak/>
         <w:t xml:space="preserve">Use case description: </w:t>
       </w:r>
       <w:r>
@@ -2201,21 +2362,7 @@
               <w:rPr>
                 <w:rFonts w:hint="eastAsia"/>
               </w:rPr>
-              <w:t xml:space="preserve">대여 금액 및 대여 횟수 조회를 위한 기간 </w:t>
-            </w:r>
-            <w:proofErr w:type="spellStart"/>
-            <w:r>
-              <w:rPr>
-                <w:rFonts w:hint="eastAsia"/>
-              </w:rPr>
-              <w:t>입력칸</w:t>
-            </w:r>
-            <w:proofErr w:type="spellEnd"/>
-            <w:r>
-              <w:rPr>
-                <w:rFonts w:hint="eastAsia"/>
-              </w:rPr>
-              <w:t xml:space="preserve"> 포함</w:t>
+              <w:t>대여 금액 및 대여 횟수 조회를 위한 기간 입력칸 포함</w:t>
             </w:r>
           </w:p>
         </w:tc>
@@ -2251,6 +2398,196 @@
       </w:tr>
     </w:tbl>
     <w:p/>
+    <w:p>
+      <w:pPr>
+        <w:rPr>
+          <w:rFonts w:hint="eastAsia"/>
+        </w:rPr>
+      </w:pPr>
+      <w:r>
+        <w:t xml:space="preserve">Use case description: </w:t>
+      </w:r>
+      <w:r>
+        <w:rPr>
+          <w:rFonts w:hint="eastAsia"/>
+        </w:rPr>
+        <w:t>지역별 정렬</w:t>
+      </w:r>
+    </w:p>
+    <w:tbl>
+      <w:tblPr>
+        <w:tblStyle w:val="aa"/>
+        <w:tblW w:w="0" w:type="auto"/>
+        <w:tblLook w:val="04A0" w:firstRow="1" w:lastRow="0" w:firstColumn="1" w:lastColumn="0" w:noHBand="0" w:noVBand="1"/>
+      </w:tblPr>
+      <w:tblGrid>
+        <w:gridCol w:w="4508"/>
+        <w:gridCol w:w="4508"/>
+      </w:tblGrid>
+      <w:tr>
+        <w:tc>
+          <w:tcPr>
+            <w:tcW w:w="4508" w:type="dxa"/>
+          </w:tcPr>
+          <w:p>
+            <w:r>
+              <w:t>Actor Action</w:t>
+            </w:r>
+          </w:p>
+        </w:tc>
+        <w:tc>
+          <w:tcPr>
+            <w:tcW w:w="4508" w:type="dxa"/>
+          </w:tcPr>
+          <w:p>
+            <w:r>
+              <w:t>System Response</w:t>
+            </w:r>
+          </w:p>
+        </w:tc>
+      </w:tr>
+      <w:tr>
+        <w:tc>
+          <w:tcPr>
+            <w:tcW w:w="4508" w:type="dxa"/>
+          </w:tcPr>
+          <w:p>
+            <w:pPr>
+              <w:pStyle w:val="a6"/>
+              <w:numPr>
+                <w:ilvl w:val="0"/>
+                <w:numId w:val="7"/>
+              </w:numPr>
+            </w:pPr>
+            <w:r>
+              <w:rPr>
+                <w:rFonts w:hint="eastAsia"/>
+              </w:rPr>
+              <w:t>대여 정보에서 지역별 정렬 버튼 클릭하기</w:t>
+            </w:r>
+          </w:p>
+        </w:tc>
+        <w:tc>
+          <w:tcPr>
+            <w:tcW w:w="4508" w:type="dxa"/>
+          </w:tcPr>
+          <w:p>
+            <w:pPr>
+              <w:pStyle w:val="a6"/>
+              <w:numPr>
+                <w:ilvl w:val="0"/>
+                <w:numId w:val="7"/>
+              </w:numPr>
+            </w:pPr>
+            <w:r>
+              <w:rPr>
+                <w:rFonts w:hint="eastAsia"/>
+              </w:rPr>
+              <w:t>대여 정보를 지역별 기준으로 정렬해서 보여주기</w:t>
+            </w:r>
+          </w:p>
+        </w:tc>
+      </w:tr>
+    </w:tbl>
+    <w:p/>
+    <w:p>
+      <w:pPr>
+        <w:rPr>
+          <w:rFonts w:hint="eastAsia"/>
+        </w:rPr>
+      </w:pPr>
+      <w:r>
+        <w:t xml:space="preserve">Use case description: </w:t>
+      </w:r>
+      <w:r>
+        <w:rPr>
+          <w:rFonts w:hint="eastAsia"/>
+        </w:rPr>
+        <w:t>기간 단위 조회</w:t>
+      </w:r>
+    </w:p>
+    <w:tbl>
+      <w:tblPr>
+        <w:tblStyle w:val="aa"/>
+        <w:tblW w:w="0" w:type="auto"/>
+        <w:tblLook w:val="04A0" w:firstRow="1" w:lastRow="0" w:firstColumn="1" w:lastColumn="0" w:noHBand="0" w:noVBand="1"/>
+      </w:tblPr>
+      <w:tblGrid>
+        <w:gridCol w:w="4508"/>
+        <w:gridCol w:w="4508"/>
+      </w:tblGrid>
+      <w:tr>
+        <w:tc>
+          <w:tcPr>
+            <w:tcW w:w="4508" w:type="dxa"/>
+          </w:tcPr>
+          <w:p>
+            <w:r>
+              <w:t>Actor Action</w:t>
+            </w:r>
+          </w:p>
+        </w:tc>
+        <w:tc>
+          <w:tcPr>
+            <w:tcW w:w="4508" w:type="dxa"/>
+          </w:tcPr>
+          <w:p>
+            <w:r>
+              <w:t>System Response</w:t>
+            </w:r>
+          </w:p>
+        </w:tc>
+      </w:tr>
+      <w:tr>
+        <w:tc>
+          <w:tcPr>
+            <w:tcW w:w="4508" w:type="dxa"/>
+          </w:tcPr>
+          <w:p>
+            <w:pPr>
+              <w:pStyle w:val="a6"/>
+              <w:numPr>
+                <w:ilvl w:val="0"/>
+                <w:numId w:val="8"/>
+              </w:numPr>
+            </w:pPr>
+            <w:r>
+              <w:rPr>
+                <w:rFonts w:hint="eastAsia"/>
+              </w:rPr>
+              <w:t>최근 1주일, 1개월, 1년 중 원하는 기간을 선택해서 조회하기 버튼 클릭</w:t>
+            </w:r>
+          </w:p>
+        </w:tc>
+        <w:tc>
+          <w:tcPr>
+            <w:tcW w:w="4508" w:type="dxa"/>
+          </w:tcPr>
+          <w:p>
+            <w:pPr>
+              <w:pStyle w:val="a6"/>
+              <w:numPr>
+                <w:ilvl w:val="0"/>
+                <w:numId w:val="8"/>
+              </w:numPr>
+            </w:pPr>
+            <w:r>
+              <w:rPr>
+                <w:rFonts w:hint="eastAsia"/>
+              </w:rPr>
+              <w:t>선택된 기간 단위로 대여 금액 및 대여 횟수를 보여주기</w:t>
+            </w:r>
+          </w:p>
+        </w:tc>
+      </w:tr>
+    </w:tbl>
+    <w:p>
+      <w:pPr>
+        <w:rPr>
+          <w:rFonts w:hint="eastAsia"/>
+        </w:rPr>
+      </w:pPr>
+    </w:p>
     <w:p>
       <w:pPr>
         <w:widowControl/>
@@ -2520,21 +2857,7 @@
               <w:rPr>
                 <w:rFonts w:hint="eastAsia"/>
               </w:rPr>
-              <w:t xml:space="preserve"> 또 원하는 경우 사용자 위치정보 기반으로 근처 식당을 </w:t>
-            </w:r>
-            <w:proofErr w:type="spellStart"/>
-            <w:r>
-              <w:rPr>
-                <w:rFonts w:hint="eastAsia"/>
-              </w:rPr>
-              <w:t>추천받아</w:t>
-            </w:r>
-            <w:proofErr w:type="spellEnd"/>
-            <w:r>
-              <w:rPr>
-                <w:rFonts w:hint="eastAsia"/>
-              </w:rPr>
-              <w:t xml:space="preserve"> 예약할 수 있는 외부 서비스와 연결된다.</w:t>
+              <w:t xml:space="preserve"> 또 원하는 경우 사용자 위치정보 기반으로 근처 식당을 추천받아 예약할 수 있는 외부 서비스와 연결된다.</w:t>
             </w:r>
           </w:p>
         </w:tc>
@@ -2693,6 +3016,95 @@
     </w:lvl>
   </w:abstractNum>
   <w:abstractNum w:abstractNumId="1" w15:restartNumberingAfterBreak="0">
+    <w:nsid w:val="18BD4CE0"/>
+    <w:multiLevelType w:val="hybridMultilevel"/>
+    <w:tmpl w:val="076C2228"/>
+    <w:lvl w:ilvl="0" w:tplc="FFFFFFFF">
+      <w:start w:val="1"/>
+      <w:numFmt w:val="decimal"/>
+      <w:lvlText w:val="%1."/>
+      <w:lvlJc w:val="left"/>
+      <w:pPr>
+        <w:ind w:left="800" w:hanging="360"/>
+      </w:pPr>
+      <w:rPr>
+        <w:rFonts w:hint="default"/>
+      </w:rPr>
+    </w:lvl>
+    <w:lvl w:ilvl="1" w:tplc="FFFFFFFF" w:tentative="1">
+      <w:start w:val="1"/>
+      <w:numFmt w:val="upperLetter"/>
+      <w:lvlText w:val="%2."/>
+      <w:lvlJc w:val="left"/>
+      <w:pPr>
+        <w:ind w:left="1320" w:hanging="440"/>
+      </w:pPr>
+    </w:lvl>
+    <w:lvl w:ilvl="2" w:tplc="FFFFFFFF" w:tentative="1">
+      <w:start w:val="1"/>
+      <w:numFmt w:val="lowerRoman"/>
+      <w:lvlText w:val="%3."/>
+      <w:lvlJc w:val="right"/>
+      <w:pPr>
+        <w:ind w:left="1760" w:hanging="440"/>
+      </w:pPr>
+    </w:lvl>
+    <w:lvl w:ilvl="3" w:tplc="FFFFFFFF" w:tentative="1">
+      <w:start w:val="1"/>
+      <w:numFmt w:val="decimal"/>
+      <w:lvlText w:val="%4."/>
+      <w:lvlJc w:val="left"/>
+      <w:pPr>
+        <w:ind w:left="2200" w:hanging="440"/>
+      </w:pPr>
+    </w:lvl>
+    <w:lvl w:ilvl="4" w:tplc="FFFFFFFF" w:tentative="1">
+      <w:start w:val="1"/>
+      <w:numFmt w:val="upperLetter"/>
+      <w:lvlText w:val="%5."/>
+      <w:lvlJc w:val="left"/>
+      <w:pPr>
+        <w:ind w:left="2640" w:hanging="440"/>
+      </w:pPr>
+    </w:lvl>
+    <w:lvl w:ilvl="5" w:tplc="FFFFFFFF" w:tentative="1">
+      <w:start w:val="1"/>
+      <w:numFmt w:val="lowerRoman"/>
+      <w:lvlText w:val="%6."/>
+      <w:lvlJc w:val="right"/>
+      <w:pPr>
+        <w:ind w:left="3080" w:hanging="440"/>
+      </w:pPr>
+    </w:lvl>
+    <w:lvl w:ilvl="6" w:tplc="FFFFFFFF" w:tentative="1">
+      <w:start w:val="1"/>
+      <w:numFmt w:val="decimal"/>
+      <w:lvlText w:val="%7."/>
+      <w:lvlJc w:val="left"/>
+      <w:pPr>
+        <w:ind w:left="3520" w:hanging="440"/>
+      </w:pPr>
+    </w:lvl>
+    <w:lvl w:ilvl="7" w:tplc="FFFFFFFF" w:tentative="1">
+      <w:start w:val="1"/>
+      <w:numFmt w:val="upperLetter"/>
+      <w:lvlText w:val="%8."/>
+      <w:lvlJc w:val="left"/>
+      <w:pPr>
+        <w:ind w:left="3960" w:hanging="440"/>
+      </w:pPr>
+    </w:lvl>
+    <w:lvl w:ilvl="8" w:tplc="FFFFFFFF" w:tentative="1">
+      <w:start w:val="1"/>
+      <w:numFmt w:val="lowerRoman"/>
+      <w:lvlText w:val="%9."/>
+      <w:lvlJc w:val="right"/>
+      <w:pPr>
+        <w:ind w:left="4400" w:hanging="440"/>
+      </w:pPr>
+    </w:lvl>
+  </w:abstractNum>
+  <w:abstractNum w:abstractNumId="2" w15:restartNumberingAfterBreak="0">
     <w:nsid w:val="24463869"/>
     <w:multiLevelType w:val="hybridMultilevel"/>
     <w:tmpl w:val="076C2228"/>
@@ -2781,7 +3193,96 @@
       </w:pPr>
     </w:lvl>
   </w:abstractNum>
-  <w:abstractNum w:abstractNumId="2" w15:restartNumberingAfterBreak="0">
+  <w:abstractNum w:abstractNumId="3" w15:restartNumberingAfterBreak="0">
+    <w:nsid w:val="314B4B03"/>
+    <w:multiLevelType w:val="hybridMultilevel"/>
+    <w:tmpl w:val="076C2228"/>
+    <w:lvl w:ilvl="0" w:tplc="FFFFFFFF">
+      <w:start w:val="1"/>
+      <w:numFmt w:val="decimal"/>
+      <w:lvlText w:val="%1."/>
+      <w:lvlJc w:val="left"/>
+      <w:pPr>
+        <w:ind w:left="800" w:hanging="360"/>
+      </w:pPr>
+      <w:rPr>
+        <w:rFonts w:hint="default"/>
+      </w:rPr>
+    </w:lvl>
+    <w:lvl w:ilvl="1" w:tplc="FFFFFFFF" w:tentative="1">
+      <w:start w:val="1"/>
+      <w:numFmt w:val="upperLetter"/>
+      <w:lvlText w:val="%2."/>
+      <w:lvlJc w:val="left"/>
+      <w:pPr>
+        <w:ind w:left="1320" w:hanging="440"/>
+      </w:pPr>
+    </w:lvl>
+    <w:lvl w:ilvl="2" w:tplc="FFFFFFFF" w:tentative="1">
+      <w:start w:val="1"/>
+      <w:numFmt w:val="lowerRoman"/>
+      <w:lvlText w:val="%3."/>
+      <w:lvlJc w:val="right"/>
+      <w:pPr>
+        <w:ind w:left="1760" w:hanging="440"/>
+      </w:pPr>
+    </w:lvl>
+    <w:lvl w:ilvl="3" w:tplc="FFFFFFFF" w:tentative="1">
+      <w:start w:val="1"/>
+      <w:numFmt w:val="decimal"/>
+      <w:lvlText w:val="%4."/>
+      <w:lvlJc w:val="left"/>
+      <w:pPr>
+        <w:ind w:left="2200" w:hanging="440"/>
+      </w:pPr>
+    </w:lvl>
+    <w:lvl w:ilvl="4" w:tplc="FFFFFFFF" w:tentative="1">
+      <w:start w:val="1"/>
+      <w:numFmt w:val="upperLetter"/>
+      <w:lvlText w:val="%5."/>
+      <w:lvlJc w:val="left"/>
+      <w:pPr>
+        <w:ind w:left="2640" w:hanging="440"/>
+      </w:pPr>
+    </w:lvl>
+    <w:lvl w:ilvl="5" w:tplc="FFFFFFFF" w:tentative="1">
+      <w:start w:val="1"/>
+      <w:numFmt w:val="lowerRoman"/>
+      <w:lvlText w:val="%6."/>
+      <w:lvlJc w:val="right"/>
+      <w:pPr>
+        <w:ind w:left="3080" w:hanging="440"/>
+      </w:pPr>
+    </w:lvl>
+    <w:lvl w:ilvl="6" w:tplc="FFFFFFFF" w:tentative="1">
+      <w:start w:val="1"/>
+      <w:numFmt w:val="decimal"/>
+      <w:lvlText w:val="%7."/>
+      <w:lvlJc w:val="left"/>
+      <w:pPr>
+        <w:ind w:left="3520" w:hanging="440"/>
+      </w:pPr>
+    </w:lvl>
+    <w:lvl w:ilvl="7" w:tplc="FFFFFFFF" w:tentative="1">
+      <w:start w:val="1"/>
+      <w:numFmt w:val="upperLetter"/>
+      <w:lvlText w:val="%8."/>
+      <w:lvlJc w:val="left"/>
+      <w:pPr>
+        <w:ind w:left="3960" w:hanging="440"/>
+      </w:pPr>
+    </w:lvl>
+    <w:lvl w:ilvl="8" w:tplc="FFFFFFFF" w:tentative="1">
+      <w:start w:val="1"/>
+      <w:numFmt w:val="lowerRoman"/>
+      <w:lvlText w:val="%9."/>
+      <w:lvlJc w:val="right"/>
+      <w:pPr>
+        <w:ind w:left="4400" w:hanging="440"/>
+      </w:pPr>
+    </w:lvl>
+  </w:abstractNum>
+  <w:abstractNum w:abstractNumId="4" w15:restartNumberingAfterBreak="0">
     <w:nsid w:val="49CA1B14"/>
     <w:multiLevelType w:val="hybridMultilevel"/>
     <w:tmpl w:val="7256C7F2"/>
@@ -2870,7 +3371,7 @@
       </w:pPr>
     </w:lvl>
   </w:abstractNum>
-  <w:abstractNum w:abstractNumId="3" w15:restartNumberingAfterBreak="0">
+  <w:abstractNum w:abstractNumId="5" w15:restartNumberingAfterBreak="0">
     <w:nsid w:val="555F554C"/>
     <w:multiLevelType w:val="hybridMultilevel"/>
     <w:tmpl w:val="E8F0CD72"/>
@@ -2950,6 +3451,184 @@
       </w:pPr>
     </w:lvl>
     <w:lvl w:ilvl="8" w:tplc="0409001B" w:tentative="1">
+      <w:start w:val="1"/>
+      <w:numFmt w:val="lowerRoman"/>
+      <w:lvlText w:val="%9."/>
+      <w:lvlJc w:val="right"/>
+      <w:pPr>
+        <w:ind w:left="4400" w:hanging="440"/>
+      </w:pPr>
+    </w:lvl>
+  </w:abstractNum>
+  <w:abstractNum w:abstractNumId="6" w15:restartNumberingAfterBreak="0">
+    <w:nsid w:val="5EB4739C"/>
+    <w:multiLevelType w:val="hybridMultilevel"/>
+    <w:tmpl w:val="076C2228"/>
+    <w:lvl w:ilvl="0" w:tplc="FFFFFFFF">
+      <w:start w:val="1"/>
+      <w:numFmt w:val="decimal"/>
+      <w:lvlText w:val="%1."/>
+      <w:lvlJc w:val="left"/>
+      <w:pPr>
+        <w:ind w:left="800" w:hanging="360"/>
+      </w:pPr>
+      <w:rPr>
+        <w:rFonts w:hint="default"/>
+      </w:rPr>
+    </w:lvl>
+    <w:lvl w:ilvl="1" w:tplc="FFFFFFFF" w:tentative="1">
+      <w:start w:val="1"/>
+      <w:numFmt w:val="upperLetter"/>
+      <w:lvlText w:val="%2."/>
+      <w:lvlJc w:val="left"/>
+      <w:pPr>
+        <w:ind w:left="1320" w:hanging="440"/>
+      </w:pPr>
+    </w:lvl>
+    <w:lvl w:ilvl="2" w:tplc="FFFFFFFF" w:tentative="1">
+      <w:start w:val="1"/>
+      <w:numFmt w:val="lowerRoman"/>
+      <w:lvlText w:val="%3."/>
+      <w:lvlJc w:val="right"/>
+      <w:pPr>
+        <w:ind w:left="1760" w:hanging="440"/>
+      </w:pPr>
+    </w:lvl>
+    <w:lvl w:ilvl="3" w:tplc="FFFFFFFF" w:tentative="1">
+      <w:start w:val="1"/>
+      <w:numFmt w:val="decimal"/>
+      <w:lvlText w:val="%4."/>
+      <w:lvlJc w:val="left"/>
+      <w:pPr>
+        <w:ind w:left="2200" w:hanging="440"/>
+      </w:pPr>
+    </w:lvl>
+    <w:lvl w:ilvl="4" w:tplc="FFFFFFFF" w:tentative="1">
+      <w:start w:val="1"/>
+      <w:numFmt w:val="upperLetter"/>
+      <w:lvlText w:val="%5."/>
+      <w:lvlJc w:val="left"/>
+      <w:pPr>
+        <w:ind w:left="2640" w:hanging="440"/>
+      </w:pPr>
+    </w:lvl>
+    <w:lvl w:ilvl="5" w:tplc="FFFFFFFF" w:tentative="1">
+      <w:start w:val="1"/>
+      <w:numFmt w:val="lowerRoman"/>
+      <w:lvlText w:val="%6."/>
+      <w:lvlJc w:val="right"/>
+      <w:pPr>
+        <w:ind w:left="3080" w:hanging="440"/>
+      </w:pPr>
+    </w:lvl>
+    <w:lvl w:ilvl="6" w:tplc="FFFFFFFF" w:tentative="1">
+      <w:start w:val="1"/>
+      <w:numFmt w:val="decimal"/>
+      <w:lvlText w:val="%7."/>
+      <w:lvlJc w:val="left"/>
+      <w:pPr>
+        <w:ind w:left="3520" w:hanging="440"/>
+      </w:pPr>
+    </w:lvl>
+    <w:lvl w:ilvl="7" w:tplc="FFFFFFFF" w:tentative="1">
+      <w:start w:val="1"/>
+      <w:numFmt w:val="upperLetter"/>
+      <w:lvlText w:val="%8."/>
+      <w:lvlJc w:val="left"/>
+      <w:pPr>
+        <w:ind w:left="3960" w:hanging="440"/>
+      </w:pPr>
+    </w:lvl>
+    <w:lvl w:ilvl="8" w:tplc="FFFFFFFF" w:tentative="1">
+      <w:start w:val="1"/>
+      <w:numFmt w:val="lowerRoman"/>
+      <w:lvlText w:val="%9."/>
+      <w:lvlJc w:val="right"/>
+      <w:pPr>
+        <w:ind w:left="4400" w:hanging="440"/>
+      </w:pPr>
+    </w:lvl>
+  </w:abstractNum>
+  <w:abstractNum w:abstractNumId="7" w15:restartNumberingAfterBreak="0">
+    <w:nsid w:val="7D35235B"/>
+    <w:multiLevelType w:val="hybridMultilevel"/>
+    <w:tmpl w:val="076C2228"/>
+    <w:lvl w:ilvl="0" w:tplc="FFFFFFFF">
+      <w:start w:val="1"/>
+      <w:numFmt w:val="decimal"/>
+      <w:lvlText w:val="%1."/>
+      <w:lvlJc w:val="left"/>
+      <w:pPr>
+        <w:ind w:left="800" w:hanging="360"/>
+      </w:pPr>
+      <w:rPr>
+        <w:rFonts w:hint="default"/>
+      </w:rPr>
+    </w:lvl>
+    <w:lvl w:ilvl="1" w:tplc="FFFFFFFF" w:tentative="1">
+      <w:start w:val="1"/>
+      <w:numFmt w:val="upperLetter"/>
+      <w:lvlText w:val="%2."/>
+      <w:lvlJc w:val="left"/>
+      <w:pPr>
+        <w:ind w:left="1320" w:hanging="440"/>
+      </w:pPr>
+    </w:lvl>
+    <w:lvl w:ilvl="2" w:tplc="FFFFFFFF" w:tentative="1">
+      <w:start w:val="1"/>
+      <w:numFmt w:val="lowerRoman"/>
+      <w:lvlText w:val="%3."/>
+      <w:lvlJc w:val="right"/>
+      <w:pPr>
+        <w:ind w:left="1760" w:hanging="440"/>
+      </w:pPr>
+    </w:lvl>
+    <w:lvl w:ilvl="3" w:tplc="FFFFFFFF" w:tentative="1">
+      <w:start w:val="1"/>
+      <w:numFmt w:val="decimal"/>
+      <w:lvlText w:val="%4."/>
+      <w:lvlJc w:val="left"/>
+      <w:pPr>
+        <w:ind w:left="2200" w:hanging="440"/>
+      </w:pPr>
+    </w:lvl>
+    <w:lvl w:ilvl="4" w:tplc="FFFFFFFF" w:tentative="1">
+      <w:start w:val="1"/>
+      <w:numFmt w:val="upperLetter"/>
+      <w:lvlText w:val="%5."/>
+      <w:lvlJc w:val="left"/>
+      <w:pPr>
+        <w:ind w:left="2640" w:hanging="440"/>
+      </w:pPr>
+    </w:lvl>
+    <w:lvl w:ilvl="5" w:tplc="FFFFFFFF" w:tentative="1">
+      <w:start w:val="1"/>
+      <w:numFmt w:val="lowerRoman"/>
+      <w:lvlText w:val="%6."/>
+      <w:lvlJc w:val="right"/>
+      <w:pPr>
+        <w:ind w:left="3080" w:hanging="440"/>
+      </w:pPr>
+    </w:lvl>
+    <w:lvl w:ilvl="6" w:tplc="FFFFFFFF" w:tentative="1">
+      <w:start w:val="1"/>
+      <w:numFmt w:val="decimal"/>
+      <w:lvlText w:val="%7."/>
+      <w:lvlJc w:val="left"/>
+      <w:pPr>
+        <w:ind w:left="3520" w:hanging="440"/>
+      </w:pPr>
+    </w:lvl>
+    <w:lvl w:ilvl="7" w:tplc="FFFFFFFF" w:tentative="1">
+      <w:start w:val="1"/>
+      <w:numFmt w:val="upperLetter"/>
+      <w:lvlText w:val="%8."/>
+      <w:lvlJc w:val="left"/>
+      <w:pPr>
+        <w:ind w:left="3960" w:hanging="440"/>
+      </w:pPr>
+    </w:lvl>
+    <w:lvl w:ilvl="8" w:tplc="FFFFFFFF" w:tentative="1">
       <w:start w:val="1"/>
       <w:numFmt w:val="lowerRoman"/>
       <w:lvlText w:val="%9."/>
@@ -2963,13 +3642,25 @@
     <w:abstractNumId w:val="0"/>
   </w:num>
   <w:num w:numId="2" w16cid:durableId="2099666857">
+    <w:abstractNumId w:val="4"/>
+  </w:num>
+  <w:num w:numId="3" w16cid:durableId="110327474">
     <w:abstractNumId w:val="2"/>
   </w:num>
-  <w:num w:numId="3" w16cid:durableId="110327474">
+  <w:num w:numId="4" w16cid:durableId="245117698">
+    <w:abstractNumId w:val="5"/>
+  </w:num>
+  <w:num w:numId="5" w16cid:durableId="11274244">
     <w:abstractNumId w:val="1"/>
   </w:num>
-  <w:num w:numId="4" w16cid:durableId="245117698">
+  <w:num w:numId="6" w16cid:durableId="136917117">
     <w:abstractNumId w:val="3"/>
+  </w:num>
+  <w:num w:numId="7" w16cid:durableId="152769071">
+    <w:abstractNumId w:val="7"/>
+  </w:num>
+  <w:num w:numId="8" w16cid:durableId="1955162752">
+    <w:abstractNumId w:val="6"/>
   </w:num>
 </w:numbering>
 </file>

</xml_diff>

<commit_message>
v3.5.3 updated by 이상훈
</commit_message>
<xml_diff>
--- a/T7UseCaseDescription.docx
+++ b/T7UseCaseDescription.docx
@@ -1779,9 +1779,20 @@
             <w:tcW w:w="4508" w:type="dxa"/>
           </w:tcPr>
           <w:p>
+            <w:pPr>
+              <w:rPr>
+                <w:rFonts w:hint="eastAsia"/>
+              </w:rPr>
+            </w:pPr>
             <w:r>
               <w:t>Actor Action</w:t>
             </w:r>
+            <w:r>
+              <w:rPr>
+                <w:rFonts w:hint="eastAsia"/>
+              </w:rPr>
+              <w:t>(회원)</w:t>
+            </w:r>
           </w:p>
         </w:tc>
         <w:tc>
@@ -1801,13 +1812,12 @@
             <w:tcW w:w="4508" w:type="dxa"/>
           </w:tcPr>
           <w:p>
-            <w:pPr>
-              <w:pStyle w:val="a6"/>
-              <w:numPr>
-                <w:ilvl w:val="0"/>
-                <w:numId w:val="2"/>
-              </w:numPr>
-            </w:pPr>
+            <w:r>
+              <w:rPr>
+                <w:rFonts w:hint="eastAsia"/>
+              </w:rPr>
+              <w:t xml:space="preserve">1. </w:t>
+            </w:r>
             <w:r>
               <w:rPr>
                 <w:rFonts w:hint="eastAsia"/>
@@ -1821,13 +1831,12 @@
             <w:tcW w:w="4508" w:type="dxa"/>
           </w:tcPr>
           <w:p>
-            <w:pPr>
-              <w:pStyle w:val="a6"/>
-              <w:numPr>
-                <w:ilvl w:val="0"/>
-                <w:numId w:val="2"/>
-              </w:numPr>
-            </w:pPr>
+            <w:r>
+              <w:rPr>
+                <w:rFonts w:hint="eastAsia"/>
+              </w:rPr>
+              <w:t xml:space="preserve">2. </w:t>
+            </w:r>
             <w:r>
               <w:rPr>
                 <w:rFonts w:hint="eastAsia"/>
@@ -1843,13 +1852,12 @@
             <w:tcW w:w="4508" w:type="dxa"/>
           </w:tcPr>
           <w:p>
-            <w:pPr>
-              <w:pStyle w:val="a6"/>
-              <w:numPr>
-                <w:ilvl w:val="0"/>
-                <w:numId w:val="2"/>
-              </w:numPr>
-            </w:pPr>
+            <w:r>
+              <w:rPr>
+                <w:rFonts w:hint="eastAsia"/>
+              </w:rPr>
+              <w:t xml:space="preserve">3. </w:t>
+            </w:r>
             <w:r>
               <w:rPr>
                 <w:rFonts w:hint="eastAsia"/>
@@ -1863,13 +1871,12 @@
             <w:tcW w:w="4508" w:type="dxa"/>
           </w:tcPr>
           <w:p>
-            <w:pPr>
-              <w:pStyle w:val="a6"/>
-              <w:numPr>
-                <w:ilvl w:val="0"/>
-                <w:numId w:val="2"/>
-              </w:numPr>
-            </w:pPr>
+            <w:r>
+              <w:rPr>
+                <w:rFonts w:hint="eastAsia"/>
+              </w:rPr>
+              <w:t xml:space="preserve">4. </w:t>
+            </w:r>
             <w:r>
               <w:rPr>
                 <w:rFonts w:hint="eastAsia"/>
@@ -1908,9 +1915,20 @@
             <w:tcW w:w="4508" w:type="dxa"/>
           </w:tcPr>
           <w:p>
+            <w:pPr>
+              <w:rPr>
+                <w:rFonts w:hint="eastAsia"/>
+              </w:rPr>
+            </w:pPr>
             <w:r>
               <w:t>Actor Action</w:t>
             </w:r>
+            <w:r>
+              <w:rPr>
+                <w:rFonts w:hint="eastAsia"/>
+              </w:rPr>
+              <w:t>(회원)</w:t>
+            </w:r>
           </w:p>
         </w:tc>
         <w:tc>
@@ -1930,13 +1948,12 @@
             <w:tcW w:w="4508" w:type="dxa"/>
           </w:tcPr>
           <w:p>
-            <w:pPr>
-              <w:pStyle w:val="a6"/>
-              <w:numPr>
-                <w:ilvl w:val="0"/>
-                <w:numId w:val="3"/>
-              </w:numPr>
-            </w:pPr>
+            <w:r>
+              <w:rPr>
+                <w:rFonts w:hint="eastAsia"/>
+              </w:rPr>
+              <w:t xml:space="preserve">1. </w:t>
+            </w:r>
             <w:r>
               <w:t>None</w:t>
             </w:r>
@@ -1947,13 +1964,12 @@
             <w:tcW w:w="4508" w:type="dxa"/>
           </w:tcPr>
           <w:p>
-            <w:pPr>
-              <w:pStyle w:val="a6"/>
-              <w:numPr>
-                <w:ilvl w:val="0"/>
-                <w:numId w:val="3"/>
-              </w:numPr>
-            </w:pPr>
+            <w:r>
+              <w:rPr>
+                <w:rFonts w:hint="eastAsia"/>
+              </w:rPr>
+              <w:t xml:space="preserve">2. </w:t>
+            </w:r>
             <w:r>
               <w:rPr>
                 <w:rFonts w:hint="eastAsia"/>
@@ -1995,11 +2011,6 @@
     </w:tbl>
     <w:p/>
     <w:p>
-      <w:pPr>
-        <w:rPr>
-          <w:rFonts w:hint="eastAsia"/>
-        </w:rPr>
-      </w:pPr>
       <w:r>
         <w:t xml:space="preserve">Use case description: </w:t>
       </w:r>
@@ -2029,6 +2040,12 @@
             <w:r>
               <w:t>Actor Action</w:t>
             </w:r>
+            <w:r>
+              <w:rPr>
+                <w:rFonts w:hint="eastAsia"/>
+              </w:rPr>
+              <w:t>(회원)</w:t>
+            </w:r>
           </w:p>
         </w:tc>
         <w:tc>
@@ -2048,13 +2065,12 @@
             <w:tcW w:w="4508" w:type="dxa"/>
           </w:tcPr>
           <w:p>
-            <w:pPr>
-              <w:pStyle w:val="a6"/>
-              <w:numPr>
-                <w:ilvl w:val="0"/>
-                <w:numId w:val="5"/>
-              </w:numPr>
-            </w:pPr>
+            <w:r>
+              <w:rPr>
+                <w:rFonts w:hint="eastAsia"/>
+              </w:rPr>
+              <w:t xml:space="preserve">1. </w:t>
+            </w:r>
             <w:r>
               <w:rPr>
                 <w:rFonts w:hint="eastAsia"/>
@@ -2074,24 +2090,17 @@
             <w:tcW w:w="4508" w:type="dxa"/>
           </w:tcPr>
           <w:p>
-            <w:pPr>
-              <w:pStyle w:val="a6"/>
-              <w:numPr>
-                <w:ilvl w:val="0"/>
-                <w:numId w:val="5"/>
-              </w:numPr>
-            </w:pPr>
-            <w:r>
-              <w:rPr>
-                <w:rFonts w:hint="eastAsia"/>
-              </w:rPr>
-              <w:t xml:space="preserve">과거 대여 기록을 </w:t>
-            </w:r>
-            <w:r>
-              <w:rPr>
-                <w:rFonts w:hint="eastAsia"/>
-              </w:rPr>
-              <w:t>대여소별로 보여주기</w:t>
+            <w:r>
+              <w:rPr>
+                <w:rFonts w:hint="eastAsia"/>
+              </w:rPr>
+              <w:t xml:space="preserve">2. </w:t>
+            </w:r>
+            <w:r>
+              <w:rPr>
+                <w:rFonts w:hint="eastAsia"/>
+              </w:rPr>
+              <w:t>과거 대여 기록을 대여소별로 보여주기</w:t>
             </w:r>
           </w:p>
         </w:tc>
@@ -2099,11 +2108,6 @@
     </w:tbl>
     <w:p/>
     <w:p>
-      <w:pPr>
-        <w:rPr>
-          <w:rFonts w:hint="eastAsia"/>
-        </w:rPr>
-      </w:pPr>
       <w:r>
         <w:t xml:space="preserve">Use case description: </w:t>
       </w:r>
@@ -2133,6 +2137,12 @@
             <w:r>
               <w:t>Actor Action</w:t>
             </w:r>
+            <w:r>
+              <w:rPr>
+                <w:rFonts w:hint="eastAsia"/>
+              </w:rPr>
+              <w:t>(회원)</w:t>
+            </w:r>
           </w:p>
         </w:tc>
         <w:tc>
@@ -2152,13 +2162,12 @@
             <w:tcW w:w="4508" w:type="dxa"/>
           </w:tcPr>
           <w:p>
-            <w:pPr>
-              <w:pStyle w:val="a6"/>
-              <w:numPr>
-                <w:ilvl w:val="0"/>
-                <w:numId w:val="6"/>
-              </w:numPr>
-            </w:pPr>
+            <w:r>
+              <w:rPr>
+                <w:rFonts w:hint="eastAsia"/>
+              </w:rPr>
+              <w:t xml:space="preserve">1. </w:t>
+            </w:r>
             <w:r>
               <w:rPr>
                 <w:rFonts w:hint="eastAsia"/>
@@ -2172,105 +2181,73 @@
             <w:tcW w:w="4508" w:type="dxa"/>
           </w:tcPr>
           <w:p>
-            <w:pPr>
-              <w:pStyle w:val="a6"/>
-              <w:numPr>
-                <w:ilvl w:val="0"/>
-                <w:numId w:val="6"/>
-              </w:numPr>
-            </w:pPr>
-            <w:r>
-              <w:rPr>
-                <w:rFonts w:hint="eastAsia"/>
-              </w:rPr>
-              <w:t>선택된 이용 기록</w:t>
-            </w:r>
-            <w:r>
-              <w:rPr>
-                <w:rFonts w:hint="eastAsia"/>
-              </w:rPr>
-              <w:t xml:space="preserve"> 삭제 여부 묻는 창 띄우기</w:t>
-            </w:r>
-          </w:p>
-        </w:tc>
-      </w:tr>
-      <w:tr>
-        <w:tc>
-          <w:tcPr>
-            <w:tcW w:w="4508" w:type="dxa"/>
-          </w:tcPr>
-          <w:p>
-            <w:pPr>
-              <w:pStyle w:val="a6"/>
-              <w:numPr>
-                <w:ilvl w:val="0"/>
-                <w:numId w:val="6"/>
-              </w:numPr>
-              <w:rPr>
-                <w:rFonts w:hint="eastAsia"/>
-              </w:rPr>
-            </w:pPr>
-            <w:r>
-              <w:rPr>
-                <w:rFonts w:hint="eastAsia"/>
-              </w:rPr>
-              <w:t>선택</w:t>
-            </w:r>
-            <w:r>
-              <w:rPr>
-                <w:rFonts w:hint="eastAsia"/>
-              </w:rPr>
-              <w:t xml:space="preserve"> 항목 삭제 버튼 누르기</w:t>
-            </w:r>
-          </w:p>
-        </w:tc>
-        <w:tc>
-          <w:tcPr>
-            <w:tcW w:w="4508" w:type="dxa"/>
-          </w:tcPr>
-          <w:p>
-            <w:pPr>
-              <w:pStyle w:val="a6"/>
-              <w:numPr>
-                <w:ilvl w:val="0"/>
-                <w:numId w:val="6"/>
-              </w:numPr>
-              <w:rPr>
-                <w:rFonts w:hint="eastAsia"/>
-              </w:rPr>
-            </w:pPr>
-            <w:r>
-              <w:rPr>
-                <w:rFonts w:hint="eastAsia"/>
-              </w:rPr>
-              <w:t xml:space="preserve">삭제가 반영된 </w:t>
-            </w:r>
-            <w:r>
-              <w:rPr>
-                <w:rFonts w:hint="eastAsia"/>
-              </w:rPr>
-              <w:t xml:space="preserve">이용 내역 </w:t>
-            </w:r>
-            <w:r>
-              <w:rPr>
-                <w:rFonts w:hint="eastAsia"/>
-              </w:rPr>
-              <w:t>리스트 화면 띄워주기</w:t>
+            <w:r>
+              <w:rPr>
+                <w:rFonts w:hint="eastAsia"/>
+              </w:rPr>
+              <w:t xml:space="preserve">2. </w:t>
+            </w:r>
+            <w:r>
+              <w:rPr>
+                <w:rFonts w:hint="eastAsia"/>
+              </w:rPr>
+              <w:t>선택된 이용 기록 삭제 여부 묻는 창 띄우기</w:t>
+            </w:r>
+          </w:p>
+        </w:tc>
+      </w:tr>
+      <w:tr>
+        <w:tc>
+          <w:tcPr>
+            <w:tcW w:w="4508" w:type="dxa"/>
+          </w:tcPr>
+          <w:p>
+            <w:r>
+              <w:rPr>
+                <w:rFonts w:hint="eastAsia"/>
+              </w:rPr>
+              <w:t xml:space="preserve">3. </w:t>
+            </w:r>
+            <w:r>
+              <w:rPr>
+                <w:rFonts w:hint="eastAsia"/>
+              </w:rPr>
+              <w:t>선택 항목 삭제 버튼 누르기</w:t>
+            </w:r>
+          </w:p>
+        </w:tc>
+        <w:tc>
+          <w:tcPr>
+            <w:tcW w:w="4508" w:type="dxa"/>
+          </w:tcPr>
+          <w:p>
+            <w:r>
+              <w:rPr>
+                <w:rFonts w:hint="eastAsia"/>
+              </w:rPr>
+              <w:t xml:space="preserve">4. </w:t>
+            </w:r>
+            <w:r>
+              <w:rPr>
+                <w:rFonts w:hint="eastAsia"/>
+              </w:rPr>
+              <w:t>삭제가 반영된 이용 내역 리스트 화면 띄워주기</w:t>
             </w:r>
           </w:p>
         </w:tc>
       </w:tr>
     </w:tbl>
     <w:p/>
-    <w:p/>
-    <w:p/>
-    <w:p/>
     <w:p>
       <w:pPr>
-        <w:rPr>
-          <w:rFonts w:hint="eastAsia"/>
-        </w:rPr>
-      </w:pPr>
+        <w:widowControl/>
+        <w:wordWrap/>
+        <w:autoSpaceDE/>
+        <w:autoSpaceDN/>
+      </w:pPr>
+      <w:r>
+        <w:br w:type="page"/>
+      </w:r>
     </w:p>
     <w:p>
       <w:r>
@@ -2300,9 +2277,20 @@
             <w:tcW w:w="4508" w:type="dxa"/>
           </w:tcPr>
           <w:p>
+            <w:pPr>
+              <w:rPr>
+                <w:rFonts w:hint="eastAsia"/>
+              </w:rPr>
+            </w:pPr>
             <w:r>
               <w:t>Actor Action</w:t>
             </w:r>
+            <w:r>
+              <w:rPr>
+                <w:rFonts w:hint="eastAsia"/>
+              </w:rPr>
+              <w:t>(관리자)</w:t>
+            </w:r>
           </w:p>
         </w:tc>
         <w:tc>
@@ -2322,13 +2310,12 @@
             <w:tcW w:w="4508" w:type="dxa"/>
           </w:tcPr>
           <w:p>
-            <w:pPr>
-              <w:pStyle w:val="a6"/>
-              <w:numPr>
-                <w:ilvl w:val="0"/>
-                <w:numId w:val="4"/>
-              </w:numPr>
-            </w:pPr>
+            <w:r>
+              <w:rPr>
+                <w:rFonts w:hint="eastAsia"/>
+              </w:rPr>
+              <w:t xml:space="preserve">1. </w:t>
+            </w:r>
             <w:r>
               <w:t>None</w:t>
             </w:r>
@@ -2339,13 +2326,12 @@
             <w:tcW w:w="4508" w:type="dxa"/>
           </w:tcPr>
           <w:p>
-            <w:pPr>
-              <w:pStyle w:val="a6"/>
-              <w:numPr>
-                <w:ilvl w:val="0"/>
-                <w:numId w:val="4"/>
-              </w:numPr>
-            </w:pPr>
+            <w:r>
+              <w:rPr>
+                <w:rFonts w:hint="eastAsia"/>
+              </w:rPr>
+              <w:t xml:space="preserve">2. </w:t>
+            </w:r>
             <w:r>
               <w:rPr>
                 <w:rFonts w:hint="eastAsia"/>
@@ -2354,10 +2340,6 @@
             </w:r>
           </w:p>
           <w:p>
-            <w:pPr>
-              <w:pStyle w:val="a6"/>
-              <w:ind w:left="800"/>
-            </w:pPr>
             <w:r>
               <w:rPr>
                 <w:rFonts w:hint="eastAsia"/>
@@ -2399,11 +2381,6 @@
     </w:tbl>
     <w:p/>
     <w:p>
-      <w:pPr>
-        <w:rPr>
-          <w:rFonts w:hint="eastAsia"/>
-        </w:rPr>
-      </w:pPr>
       <w:r>
         <w:t xml:space="preserve">Use case description: </w:t>
       </w:r>
@@ -2433,6 +2410,12 @@
             <w:r>
               <w:t>Actor Action</w:t>
             </w:r>
+            <w:r>
+              <w:rPr>
+                <w:rFonts w:hint="eastAsia"/>
+              </w:rPr>
+              <w:t>(관리자)</w:t>
+            </w:r>
           </w:p>
         </w:tc>
         <w:tc>
@@ -2452,13 +2435,12 @@
             <w:tcW w:w="4508" w:type="dxa"/>
           </w:tcPr>
           <w:p>
-            <w:pPr>
-              <w:pStyle w:val="a6"/>
-              <w:numPr>
-                <w:ilvl w:val="0"/>
-                <w:numId w:val="7"/>
-              </w:numPr>
-            </w:pPr>
+            <w:r>
+              <w:rPr>
+                <w:rFonts w:hint="eastAsia"/>
+              </w:rPr>
+              <w:t xml:space="preserve">1. </w:t>
+            </w:r>
             <w:r>
               <w:rPr>
                 <w:rFonts w:hint="eastAsia"/>
@@ -2472,13 +2454,12 @@
             <w:tcW w:w="4508" w:type="dxa"/>
           </w:tcPr>
           <w:p>
-            <w:pPr>
-              <w:pStyle w:val="a6"/>
-              <w:numPr>
-                <w:ilvl w:val="0"/>
-                <w:numId w:val="7"/>
-              </w:numPr>
-            </w:pPr>
+            <w:r>
+              <w:rPr>
+                <w:rFonts w:hint="eastAsia"/>
+              </w:rPr>
+              <w:t xml:space="preserve">2. </w:t>
+            </w:r>
             <w:r>
               <w:rPr>
                 <w:rFonts w:hint="eastAsia"/>
@@ -2491,11 +2472,6 @@
     </w:tbl>
     <w:p/>
     <w:p>
-      <w:pPr>
-        <w:rPr>
-          <w:rFonts w:hint="eastAsia"/>
-        </w:rPr>
-      </w:pPr>
       <w:r>
         <w:t xml:space="preserve">Use case description: </w:t>
       </w:r>
@@ -2525,6 +2501,12 @@
             <w:r>
               <w:t>Actor Action</w:t>
             </w:r>
+            <w:r>
+              <w:rPr>
+                <w:rFonts w:hint="eastAsia"/>
+              </w:rPr>
+              <w:t>(관리자)</w:t>
+            </w:r>
           </w:p>
         </w:tc>
         <w:tc>
@@ -2544,13 +2526,12 @@
             <w:tcW w:w="4508" w:type="dxa"/>
           </w:tcPr>
           <w:p>
-            <w:pPr>
-              <w:pStyle w:val="a6"/>
-              <w:numPr>
-                <w:ilvl w:val="0"/>
-                <w:numId w:val="8"/>
-              </w:numPr>
-            </w:pPr>
+            <w:r>
+              <w:rPr>
+                <w:rFonts w:hint="eastAsia"/>
+              </w:rPr>
+              <w:t xml:space="preserve">1. </w:t>
+            </w:r>
             <w:r>
               <w:rPr>
                 <w:rFonts w:hint="eastAsia"/>
@@ -2564,13 +2545,12 @@
             <w:tcW w:w="4508" w:type="dxa"/>
           </w:tcPr>
           <w:p>
-            <w:pPr>
-              <w:pStyle w:val="a6"/>
-              <w:numPr>
-                <w:ilvl w:val="0"/>
-                <w:numId w:val="8"/>
-              </w:numPr>
-            </w:pPr>
+            <w:r>
+              <w:rPr>
+                <w:rFonts w:hint="eastAsia"/>
+              </w:rPr>
+              <w:t xml:space="preserve">2. </w:t>
+            </w:r>
             <w:r>
               <w:rPr>
                 <w:rFonts w:hint="eastAsia"/>
@@ -2581,13 +2561,7 @@
         </w:tc>
       </w:tr>
     </w:tbl>
-    <w:p>
-      <w:pPr>
-        <w:rPr>
-          <w:rFonts w:hint="eastAsia"/>
-        </w:rPr>
-      </w:pPr>
-    </w:p>
+    <w:p/>
     <w:p>
       <w:pPr>
         <w:widowControl/>
@@ -2636,7 +2610,7 @@
               <w:rPr>
                 <w:rFonts w:hint="eastAsia"/>
               </w:rPr>
-              <w:t>Actor action</w:t>
+              <w:t>Actor action(회원)</w:t>
             </w:r>
           </w:p>
         </w:tc>
@@ -2710,7 +2684,7 @@
               <w:rPr>
                 <w:rFonts w:hint="eastAsia"/>
               </w:rPr>
-              <w:t>3. 예약대기 정보 입력하기</w:t>
+              <w:t>3. 예약대기 정보를 입력한다.</w:t>
             </w:r>
           </w:p>
         </w:tc>
@@ -2747,7 +2721,114 @@
               <w:rPr>
                 <w:rFonts w:hint="eastAsia"/>
               </w:rPr>
-              <w:t>2단계 이후, 회원은 각 예약대기에 대해 취소할 수 있다.</w:t>
+              <w:t>4단계 이후, 회원은 각 예약대기에 대해 취소할 수 있다.</w:t>
+            </w:r>
+          </w:p>
+        </w:tc>
+      </w:tr>
+    </w:tbl>
+    <w:p/>
+    <w:p>
+      <w:r>
+        <w:rPr>
+          <w:rFonts w:hint="eastAsia"/>
+        </w:rPr>
+        <w:t>Use case description: 예약대기 취소</w:t>
+      </w:r>
+    </w:p>
+    <w:tbl>
+      <w:tblPr>
+        <w:tblStyle w:val="aa"/>
+        <w:tblW w:w="0" w:type="auto"/>
+        <w:tblLook w:val="04A0" w:firstRow="1" w:lastRow="0" w:firstColumn="1" w:lastColumn="0" w:noHBand="0" w:noVBand="1"/>
+      </w:tblPr>
+      <w:tblGrid>
+        <w:gridCol w:w="4508"/>
+        <w:gridCol w:w="4508"/>
+      </w:tblGrid>
+      <w:tr>
+        <w:tc>
+          <w:tcPr>
+            <w:tcW w:w="4508" w:type="dxa"/>
+          </w:tcPr>
+          <w:p>
+            <w:r>
+              <w:rPr>
+                <w:rFonts w:hint="eastAsia"/>
+              </w:rPr>
+              <w:t>Actor action(회원)</w:t>
+            </w:r>
+          </w:p>
+        </w:tc>
+        <w:tc>
+          <w:tcPr>
+            <w:tcW w:w="4508" w:type="dxa"/>
+          </w:tcPr>
+          <w:p>
+            <w:r>
+              <w:rPr>
+                <w:rFonts w:hint="eastAsia"/>
+              </w:rPr>
+              <w:t>System Response</w:t>
+            </w:r>
+          </w:p>
+        </w:tc>
+      </w:tr>
+      <w:tr>
+        <w:tc>
+          <w:tcPr>
+            <w:tcW w:w="4508" w:type="dxa"/>
+          </w:tcPr>
+          <w:p>
+            <w:r>
+              <w:rPr>
+                <w:rFonts w:hint="eastAsia"/>
+              </w:rPr>
+              <w:t>1. 자전거 예약대기 조회 화면에서 특정 자전거의 예약대기 취소를 선택한다.</w:t>
+            </w:r>
+          </w:p>
+        </w:tc>
+        <w:tc>
+          <w:tcPr>
+            <w:tcW w:w="4508" w:type="dxa"/>
+          </w:tcPr>
+          <w:p>
+            <w:r>
+              <w:rPr>
+                <w:rFonts w:hint="eastAsia"/>
+              </w:rPr>
+              <w:t>2. 예약대기 취소를 묻는 창을 띄워준다.</w:t>
+            </w:r>
+          </w:p>
+        </w:tc>
+      </w:tr>
+      <w:tr>
+        <w:tc>
+          <w:tcPr>
+            <w:tcW w:w="4508" w:type="dxa"/>
+          </w:tcPr>
+          <w:p>
+            <w:r>
+              <w:rPr>
+                <w:rFonts w:hint="eastAsia"/>
+              </w:rPr>
+              <w:t>3. 예약대기 취소 버튼을 누른다.</w:t>
+            </w:r>
+          </w:p>
+        </w:tc>
+        <w:tc>
+          <w:tcPr>
+            <w:tcW w:w="4508" w:type="dxa"/>
+          </w:tcPr>
+          <w:p>
+            <w:pPr>
+              <w:ind w:left="220" w:hangingChars="100" w:hanging="220"/>
+            </w:pPr>
+            <w:r>
+              <w:rPr>
+                <w:rFonts w:hint="eastAsia"/>
+              </w:rPr>
+              <w:t>4. 취소가 반영된 자전거 예약대기 화면을띄어준다.</w:t>
             </w:r>
           </w:p>
         </w:tc>
@@ -2765,7 +2846,6 @@
     <w:tbl>
       <w:tblPr>
         <w:tblStyle w:val="aa"/>
-        <w:tblpPr w:leftFromText="142" w:rightFromText="142" w:vertAnchor="page" w:horzAnchor="margin" w:tblpY="6541"/>
         <w:tblW w:w="0" w:type="auto"/>
         <w:tblLook w:val="04A0" w:firstRow="1" w:lastRow="0" w:firstColumn="1" w:lastColumn="0" w:noHBand="0" w:noVBand="1"/>
       </w:tblPr>
@@ -2783,7 +2863,7 @@
               <w:rPr>
                 <w:rFonts w:hint="eastAsia"/>
               </w:rPr>
-              <w:t>Actor action</w:t>
+              <w:t>Actor action(회원)</w:t>
             </w:r>
           </w:p>
         </w:tc>
@@ -2830,15 +2910,15 @@
         </w:tc>
       </w:tr>
       <w:tr>
-        <w:trPr>
-          <w:trHeight w:val="1102"/>
-        </w:trPr>
         <w:tc>
           <w:tcPr>
             <w:tcW w:w="9016" w:type="dxa"/>
             <w:gridSpan w:val="2"/>
           </w:tcPr>
           <w:p>
+            <w:pPr>
+              <w:spacing w:after="160"/>
+            </w:pPr>
             <w:r>
               <w:rPr>
                 <w:rFonts w:hint="eastAsia"/>
@@ -2851,13 +2931,350 @@
               <w:rPr>
                 <w:rFonts w:hint="eastAsia"/>
               </w:rPr>
-              <w:t>2단계 이후, 회원은 특정 자전거를 지정된 대여소에 반납할 수 있다. 반납 시 사용 시간에 따라 요금이 자동 결제된다. 반납 후에는 1순위 대기예약한 회원에게 예약되었다는 이메일을 보낸다.</w:t>
-            </w:r>
-            <w:r>
-              <w:rPr>
-                <w:rFonts w:hint="eastAsia"/>
-              </w:rPr>
-              <w:t xml:space="preserve"> 또 원하는 경우 사용자 위치정보 기반으로 근처 식당을 추천받아 예약할 수 있는 외부 서비스와 연결된다.</w:t>
+              <w:t>2단계 이후, 회원은 특정 자전거를 지정된 대여소에 반납할 수 있다. 반납 시 사용 시간에 따라 요금이 자동 결제된다. 반납 후에는 1순위 대기예약한 회원에게 예약되었다는 이메일을 보낸다. 또 원하는 경우 사용자 위치정보 기반으로 근처 식당을 추천받아 예약할 수 있는 외부 서비스와 연결된다.</w:t>
+            </w:r>
+          </w:p>
+        </w:tc>
+      </w:tr>
+    </w:tbl>
+    <w:p/>
+    <w:p>
+      <w:pPr>
+        <w:widowControl/>
+        <w:wordWrap/>
+        <w:autoSpaceDE/>
+        <w:autoSpaceDN/>
+      </w:pPr>
+      <w:r>
+        <w:br w:type="page"/>
+      </w:r>
+    </w:p>
+    <w:p>
+      <w:r>
+        <w:rPr>
+          <w:rFonts w:hint="eastAsia"/>
+        </w:rPr>
+        <w:lastRenderedPageBreak/>
+        <w:t>Use case description: 자전거 반납</w:t>
+      </w:r>
+    </w:p>
+    <w:tbl>
+      <w:tblPr>
+        <w:tblStyle w:val="aa"/>
+        <w:tblW w:w="0" w:type="auto"/>
+        <w:tblLook w:val="04A0" w:firstRow="1" w:lastRow="0" w:firstColumn="1" w:lastColumn="0" w:noHBand="0" w:noVBand="1"/>
+      </w:tblPr>
+      <w:tblGrid>
+        <w:gridCol w:w="3005"/>
+        <w:gridCol w:w="3005"/>
+        <w:gridCol w:w="3006"/>
+      </w:tblGrid>
+      <w:tr>
+        <w:tc>
+          <w:tcPr>
+            <w:tcW w:w="3005" w:type="dxa"/>
+          </w:tcPr>
+          <w:p>
+            <w:r>
+              <w:rPr>
+                <w:rFonts w:hint="eastAsia"/>
+              </w:rPr>
+              <w:t>Actor action(회원)</w:t>
+            </w:r>
+          </w:p>
+        </w:tc>
+        <w:tc>
+          <w:tcPr>
+            <w:tcW w:w="3005" w:type="dxa"/>
+          </w:tcPr>
+          <w:p>
+            <w:r>
+              <w:rPr>
+                <w:rFonts w:hint="eastAsia"/>
+              </w:rPr>
+              <w:t>System Response</w:t>
+            </w:r>
+          </w:p>
+        </w:tc>
+        <w:tc>
+          <w:tcPr>
+            <w:tcW w:w="3006" w:type="dxa"/>
+          </w:tcPr>
+          <w:p>
+            <w:r>
+              <w:rPr>
+                <w:rFonts w:hint="eastAsia"/>
+              </w:rPr>
+              <w:t>Actor action(이메일 시스템)</w:t>
+            </w:r>
+          </w:p>
+        </w:tc>
+      </w:tr>
+      <w:tr>
+        <w:tc>
+          <w:tcPr>
+            <w:tcW w:w="3005" w:type="dxa"/>
+          </w:tcPr>
+          <w:p>
+            <w:r>
+              <w:rPr>
+                <w:rFonts w:hint="eastAsia"/>
+              </w:rPr>
+              <w:t>1. 자전거 대여 정보 조회 화면에서 특정 자전거의 반납을 선택한다.</w:t>
+            </w:r>
+          </w:p>
+        </w:tc>
+        <w:tc>
+          <w:tcPr>
+            <w:tcW w:w="3005" w:type="dxa"/>
+          </w:tcPr>
+          <w:p>
+            <w:r>
+              <w:rPr>
+                <w:rFonts w:hint="eastAsia"/>
+              </w:rPr>
+              <w:t>2. 반납을 묻는 창을 띄어준다.</w:t>
+            </w:r>
+          </w:p>
+        </w:tc>
+        <w:tc>
+          <w:tcPr>
+            <w:tcW w:w="3006" w:type="dxa"/>
+          </w:tcPr>
+          <w:p/>
+        </w:tc>
+      </w:tr>
+      <w:tr>
+        <w:tc>
+          <w:tcPr>
+            <w:tcW w:w="3005" w:type="dxa"/>
+          </w:tcPr>
+          <w:p>
+            <w:r>
+              <w:rPr>
+                <w:rFonts w:hint="eastAsia"/>
+              </w:rPr>
+              <w:t xml:space="preserve">3. </w:t>
+            </w:r>
+            <w:r>
+              <w:t>‘</w:t>
+            </w:r>
+            <w:r>
+              <w:rPr>
+                <w:rFonts w:hint="eastAsia"/>
+              </w:rPr>
+              <w:t>반납하기</w:t>
+            </w:r>
+            <w:r>
+              <w:t>’</w:t>
+            </w:r>
+            <w:r>
+              <w:rPr>
+                <w:rFonts w:hint="eastAsia"/>
+              </w:rPr>
+              <w:t xml:space="preserve"> 버튼을 누른다.</w:t>
+            </w:r>
+          </w:p>
+        </w:tc>
+        <w:tc>
+          <w:tcPr>
+            <w:tcW w:w="3005" w:type="dxa"/>
+          </w:tcPr>
+          <w:p>
+            <w:r>
+              <w:rPr>
+                <w:rFonts w:hint="eastAsia"/>
+              </w:rPr>
+              <w:t>4. 요금이 자동 결제되며 반납된 자전거가 빠진 자전거 대여정보 조회 화면을 띄어준다.</w:t>
+            </w:r>
+          </w:p>
+        </w:tc>
+        <w:tc>
+          <w:tcPr>
+            <w:tcW w:w="3006" w:type="dxa"/>
+          </w:tcPr>
+          <w:p>
+            <w:r>
+              <w:rPr>
+                <w:rFonts w:hint="eastAsia"/>
+              </w:rPr>
+              <w:t>5. 예약대기 1순위 회원에게 예약되었다는 이메일을 보낸다.</w:t>
+            </w:r>
+          </w:p>
+        </w:tc>
+      </w:tr>
+      <w:tr>
+        <w:tc>
+          <w:tcPr>
+            <w:tcW w:w="9016" w:type="dxa"/>
+            <w:gridSpan w:val="3"/>
+          </w:tcPr>
+          <w:p>
+            <w:r>
+              <w:rPr>
+                <w:rFonts w:hint="eastAsia"/>
+              </w:rPr>
+              <w:t xml:space="preserve">5단계 이후, 자전거를 반납한 회원은 </w:t>
+            </w:r>
+            <w:r>
+              <w:rPr>
+                <w:rFonts w:hint="eastAsia"/>
+              </w:rPr>
+              <w:t>원하는 경우 사용자 위치정보 기반으로 근처 식당을 추천받아 예약할 수 있는 외부 서비스와 연결된다.</w:t>
+            </w:r>
+          </w:p>
+        </w:tc>
+      </w:tr>
+    </w:tbl>
+    <w:p/>
+    <w:p>
+      <w:r>
+        <w:rPr>
+          <w:rFonts w:hint="eastAsia"/>
+        </w:rPr>
+        <w:t xml:space="preserve">Use case description: </w:t>
+      </w:r>
+      <w:r>
+        <w:rPr>
+          <w:rFonts w:hint="eastAsia"/>
+        </w:rPr>
+        <w:t>식당 추천 및 예약</w:t>
+      </w:r>
+    </w:p>
+    <w:tbl>
+      <w:tblPr>
+        <w:tblStyle w:val="aa"/>
+        <w:tblW w:w="0" w:type="auto"/>
+        <w:tblLook w:val="04A0" w:firstRow="1" w:lastRow="0" w:firstColumn="1" w:lastColumn="0" w:noHBand="0" w:noVBand="1"/>
+      </w:tblPr>
+      <w:tblGrid>
+        <w:gridCol w:w="3005"/>
+        <w:gridCol w:w="3005"/>
+        <w:gridCol w:w="3006"/>
+      </w:tblGrid>
+      <w:tr>
+        <w:tc>
+          <w:tcPr>
+            <w:tcW w:w="3005" w:type="dxa"/>
+          </w:tcPr>
+          <w:p>
+            <w:r>
+              <w:rPr>
+                <w:rFonts w:hint="eastAsia"/>
+              </w:rPr>
+              <w:t>Actor action(회원)</w:t>
+            </w:r>
+          </w:p>
+        </w:tc>
+        <w:tc>
+          <w:tcPr>
+            <w:tcW w:w="3005" w:type="dxa"/>
+          </w:tcPr>
+          <w:p>
+            <w:r>
+              <w:rPr>
+                <w:rFonts w:hint="eastAsia"/>
+              </w:rPr>
+              <w:t>System Response</w:t>
+            </w:r>
+          </w:p>
+        </w:tc>
+        <w:tc>
+          <w:tcPr>
+            <w:tcW w:w="3006" w:type="dxa"/>
+          </w:tcPr>
+          <w:p>
+            <w:r>
+              <w:rPr>
+                <w:rFonts w:hint="eastAsia"/>
+              </w:rPr>
+              <w:t>Actor action(식당 예약 시스템)</w:t>
+            </w:r>
+          </w:p>
+        </w:tc>
+      </w:tr>
+      <w:tr>
+        <w:tc>
+          <w:tcPr>
+            <w:tcW w:w="3005" w:type="dxa"/>
+          </w:tcPr>
+          <w:p>
+            <w:r>
+              <w:rPr>
+                <w:rFonts w:hint="eastAsia"/>
+              </w:rPr>
+              <w:t>1. None</w:t>
+            </w:r>
+          </w:p>
+        </w:tc>
+        <w:tc>
+          <w:tcPr>
+            <w:tcW w:w="3005" w:type="dxa"/>
+          </w:tcPr>
+          <w:p>
+            <w:r>
+              <w:rPr>
+                <w:rFonts w:hint="eastAsia"/>
+              </w:rPr>
+              <w:t>2. 식당 추천을 받을 것인 지 물어보는 창을 띄어준다.</w:t>
+            </w:r>
+          </w:p>
+        </w:tc>
+        <w:tc>
+          <w:tcPr>
+            <w:tcW w:w="3006" w:type="dxa"/>
+          </w:tcPr>
+          <w:p/>
+        </w:tc>
+      </w:tr>
+      <w:tr>
+        <w:tc>
+          <w:tcPr>
+            <w:tcW w:w="3005" w:type="dxa"/>
+          </w:tcPr>
+          <w:p>
+            <w:r>
+              <w:rPr>
+                <w:rFonts w:hint="eastAsia"/>
+              </w:rPr>
+              <w:t xml:space="preserve">3. </w:t>
+            </w:r>
+            <w:r>
+              <w:t>‘</w:t>
+            </w:r>
+            <w:r>
+              <w:rPr>
+                <w:rFonts w:hint="eastAsia"/>
+              </w:rPr>
+              <w:t>추천받기</w:t>
+            </w:r>
+            <w:r>
+              <w:t>’</w:t>
+            </w:r>
+            <w:r>
+              <w:rPr>
+                <w:rFonts w:hint="eastAsia"/>
+              </w:rPr>
+              <w:t xml:space="preserve"> 버튼을 클릭한다.</w:t>
+            </w:r>
+          </w:p>
+        </w:tc>
+        <w:tc>
+          <w:tcPr>
+            <w:tcW w:w="3005" w:type="dxa"/>
+          </w:tcPr>
+          <w:p/>
+        </w:tc>
+        <w:tc>
+          <w:tcPr>
+            <w:tcW w:w="3006" w:type="dxa"/>
+          </w:tcPr>
+          <w:p>
+            <w:r>
+              <w:rPr>
+                <w:rFonts w:hint="eastAsia"/>
+              </w:rPr>
+              <w:t>4. 위치 정보를 기반으로 근처 식당을 추천 및 예약할 수 있게 해준다.</w:t>
             </w:r>
           </w:p>
         </w:tc>
@@ -4272,7 +4689,6 @@
   <w:style w:type="character" w:default="1" w:styleId="a0">
     <w:name w:val="Default Paragraph Font"/>
     <w:uiPriority w:val="1"/>
-    <w:semiHidden/>
     <w:unhideWhenUsed/>
   </w:style>
   <w:style w:type="table" w:default="1" w:styleId="a1">

</xml_diff>